<commit_message>
Seção de Prazo e Atualização de Tecnologias
</commit_message>
<xml_diff>
--- a/Documentacao - Projeto Edgar.docx
+++ b/Documentacao - Projeto Edgar.docx
@@ -138,25 +138,7 @@
           <w:sz w:val="28"/>
           <w:szCs w:val="28"/>
         </w:rPr>
-        <w:t xml:space="preserve">sobe o nome de Edgar, em referência ao </w:t>
-      </w:r>
-      <w:r>
-        <w:rPr>
-          <w:rFonts w:ascii="Abadi" w:hAnsi="Abadi" w:cs="Aharoni"/>
-          <w:b w:val="0"/>
-          <w:sz w:val="28"/>
-          <w:szCs w:val="28"/>
-        </w:rPr>
-        <w:t>ilustre romancista norte americano</w:t>
-      </w:r>
-      <w:r>
-        <w:rPr>
-          <w:rFonts w:ascii="Abadi" w:hAnsi="Abadi" w:cs="Aharoni"/>
-          <w:b w:val="0"/>
-          <w:sz w:val="28"/>
-          <w:szCs w:val="28"/>
-        </w:rPr>
-        <w:t xml:space="preserve"> Edgar Alan Poe.</w:t>
+        <w:t>sob o nome de Edgar, em referência ao ilustre romancista norte americano Edgar Alan Poe.</w:t>
       </w:r>
     </w:p>
     <w:p>
@@ -388,577 +370,779 @@
           <w:sz w:val="28"/>
           <w:szCs w:val="28"/>
         </w:rPr>
-        <w:t>Edgar possuíra a</w:t>
-      </w:r>
+        <w:t>Edgar possuíra a aparência de um corvo, sendo este</w:t>
+      </w:r>
+      <w:r>
+        <w:rPr>
+          <w:rFonts w:ascii="Abadi" w:hAnsi="Abadi" w:cs="Aharoni"/>
+          <w:b w:val="0"/>
+          <w:sz w:val="28"/>
+          <w:szCs w:val="28"/>
+        </w:rPr>
+        <w:t xml:space="preserve"> um gênero de aves altamente inteligentes como a capacidade de utilização de ferramentas para poder atingir seus objetivos, serem capazes de reconhecer e se lembrar de pessoas pela face e serem capazes de reproduzir a voz</w:t>
+      </w:r>
+      <w:r>
+        <w:rPr>
+          <w:rFonts w:ascii="Abadi" w:hAnsi="Abadi" w:cs="Aharoni"/>
+          <w:b w:val="0"/>
+          <w:sz w:val="28"/>
+          <w:szCs w:val="28"/>
+        </w:rPr>
+        <w:t xml:space="preserve"> humana.</w:t>
+      </w:r>
+      <w:r>
+        <w:br w:type="page"/>
+      </w:r>
+    </w:p>
+    <w:p>
+      <w:pPr>
+        <w:pStyle w:val="RoboTitulo"/>
+      </w:pPr>
+      <w:r>
+        <w:lastRenderedPageBreak/>
+        <w:t>TECNOLOGIAS</w:t>
+      </w:r>
+    </w:p>
+    <w:p>
+      <w:pPr>
+        <w:pStyle w:val="RoboTitulo"/>
+      </w:pPr>
+    </w:p>
+    <w:p>
+      <w:pPr>
+        <w:pStyle w:val="RoboTitulo"/>
+        <w:rPr>
+          <w:sz w:val="10"/>
+          <w:szCs w:val="10"/>
+        </w:rPr>
+      </w:pPr>
+    </w:p>
+    <w:p>
+      <w:pPr>
+        <w:pStyle w:val="RoboSubtitulo"/>
+      </w:pPr>
+      <w:r>
+        <w:t>Tecnologias</w:t>
+      </w:r>
+      <w:r>
+        <w:t xml:space="preserve"> </w:t>
+      </w:r>
+      <w:r>
+        <w:t>de infraestrutura</w:t>
+      </w:r>
+    </w:p>
+    <w:p>
+      <w:pPr>
+        <w:pStyle w:val="RoboTitulo"/>
+        <w:jc w:val="both"/>
+        <w:rPr>
+          <w:rFonts w:ascii="Abadi" w:hAnsi="Abadi" w:cs="Aharoni"/>
+          <w:b w:val="0"/>
+          <w:sz w:val="28"/>
+        </w:rPr>
+      </w:pPr>
+      <w:r>
+        <w:rPr>
+          <w:rFonts w:ascii="Abadi" w:hAnsi="Abadi" w:cs="Aharoni"/>
+          <w:b w:val="0"/>
+          <w:sz w:val="32"/>
+        </w:rPr>
+        <w:tab/>
+      </w:r>
+      <w:r>
+        <w:rPr>
+          <w:rFonts w:ascii="Abadi" w:hAnsi="Abadi" w:cs="Aharoni"/>
+          <w:b w:val="0"/>
+          <w:sz w:val="28"/>
+        </w:rPr>
+        <w:t xml:space="preserve">Será utilizado Raspberry </w:t>
+      </w:r>
+      <w:r>
+        <w:rPr>
+          <w:rStyle w:val="robtextoChar"/>
+          <w:b w:val="0"/>
+          <w:color w:val="auto"/>
+        </w:rPr>
+        <w:t>Pi 3 como o controlador principal</w:t>
+      </w:r>
+      <w:r>
+        <w:rPr>
+          <w:rStyle w:val="robtextoChar"/>
+          <w:b w:val="0"/>
+          <w:color w:val="auto"/>
+        </w:rPr>
+        <w:t xml:space="preserve"> com o modulo de Câmera</w:t>
+      </w:r>
+      <w:r>
+        <w:rPr>
+          <w:rStyle w:val="robtextoChar"/>
+          <w:b w:val="0"/>
+          <w:color w:val="auto"/>
+        </w:rPr>
+        <w:t xml:space="preserve"> e servidor HTTP</w:t>
+      </w:r>
+      <w:r>
+        <w:rPr>
+          <w:rStyle w:val="robtextoChar"/>
+          <w:b w:val="0"/>
+          <w:color w:val="auto"/>
+        </w:rPr>
+        <w:t>,</w:t>
+      </w:r>
+      <w:r>
+        <w:rPr>
+          <w:rStyle w:val="robtextoChar"/>
+          <w:b w:val="0"/>
+          <w:color w:val="auto"/>
+        </w:rPr>
+        <w:t xml:space="preserve"> </w:t>
+      </w:r>
+      <w:r>
+        <w:rPr>
+          <w:rStyle w:val="robtextoChar"/>
+          <w:b w:val="0"/>
+          <w:color w:val="auto"/>
+        </w:rPr>
+        <w:t xml:space="preserve">Microfone USB, </w:t>
+      </w:r>
+      <w:r>
+        <w:rPr>
+          <w:rStyle w:val="robtextoChar"/>
+          <w:b w:val="0"/>
+          <w:color w:val="auto"/>
+        </w:rPr>
+        <w:t xml:space="preserve">HD Externo de 1 TB para armazenamento dos dados </w:t>
+      </w:r>
+      <w:r>
+        <w:rPr>
+          <w:rStyle w:val="robtextoChar"/>
+          <w:b w:val="0"/>
+          <w:color w:val="auto"/>
+        </w:rPr>
+        <w:t>e</w:t>
+      </w:r>
+      <w:r>
+        <w:rPr>
+          <w:rStyle w:val="robtextoChar"/>
+          <w:b w:val="0"/>
+          <w:color w:val="auto"/>
+        </w:rPr>
+        <w:t xml:space="preserve"> </w:t>
+      </w:r>
+      <w:r>
+        <w:rPr>
+          <w:rStyle w:val="robtextoChar"/>
+          <w:b w:val="0"/>
+          <w:color w:val="auto"/>
+        </w:rPr>
+        <w:t>p</w:t>
+      </w:r>
+      <w:r>
+        <w:rPr>
+          <w:rStyle w:val="robtextoChar"/>
+          <w:b w:val="0"/>
+          <w:color w:val="auto"/>
+        </w:rPr>
+        <w:t>laca de fibra MDF para</w:t>
+      </w:r>
+      <w:r>
+        <w:rPr>
+          <w:rFonts w:ascii="Abadi" w:hAnsi="Abadi" w:cs="Aharoni"/>
+          <w:b w:val="0"/>
+          <w:sz w:val="28"/>
+        </w:rPr>
+        <w:t xml:space="preserve"> </w:t>
+      </w:r>
+      <w:r>
+        <w:rPr>
+          <w:rFonts w:ascii="Abadi" w:hAnsi="Abadi" w:cs="Aharoni"/>
+          <w:b w:val="0"/>
+          <w:sz w:val="28"/>
+        </w:rPr>
+        <w:t>a estruturação</w:t>
+      </w:r>
+      <w:r>
+        <w:rPr>
+          <w:rFonts w:ascii="Abadi" w:hAnsi="Abadi" w:cs="Aharoni"/>
+          <w:b w:val="0"/>
+          <w:sz w:val="28"/>
+        </w:rPr>
+        <w:t xml:space="preserve"> física.</w:t>
+      </w:r>
+    </w:p>
+    <w:p>
+      <w:pPr>
+        <w:pStyle w:val="RoboTitulo"/>
+        <w:rPr>
+          <w:rFonts w:ascii="Abadi" w:hAnsi="Abadi" w:cs="Aharoni"/>
+          <w:b w:val="0"/>
+          <w:sz w:val="28"/>
+        </w:rPr>
+      </w:pPr>
+    </w:p>
+    <w:p>
+      <w:pPr>
+        <w:pStyle w:val="RoboTitulo"/>
+        <w:rPr>
+          <w:rFonts w:ascii="Abadi" w:hAnsi="Abadi" w:cs="Aharoni"/>
+          <w:b w:val="0"/>
+          <w:sz w:val="28"/>
+        </w:rPr>
+      </w:pPr>
+    </w:p>
+    <w:p>
+      <w:pPr>
+        <w:pStyle w:val="RoboTitulo"/>
+        <w:rPr>
+          <w:rFonts w:ascii="Abadi" w:hAnsi="Abadi" w:cs="Aharoni"/>
+          <w:b w:val="0"/>
+          <w:sz w:val="28"/>
+        </w:rPr>
+      </w:pPr>
+    </w:p>
+    <w:p>
+      <w:pPr>
+        <w:pStyle w:val="RoboSubtitulo"/>
+      </w:pPr>
+      <w:r>
+        <w:t>TECNOLOGIAS DE PRODUÇÃO</w:t>
+      </w:r>
+    </w:p>
+    <w:p>
+      <w:pPr>
+        <w:pStyle w:val="RoboSubtitulo"/>
+        <w:jc w:val="both"/>
+        <w:rPr>
+          <w:rFonts w:ascii="Abadi" w:hAnsi="Abadi" w:cs="Aharoni"/>
+          <w:b w:val="0"/>
+          <w:sz w:val="28"/>
+        </w:rPr>
+      </w:pPr>
+      <w:r>
+        <w:tab/>
+      </w:r>
+      <w:r>
+        <w:rPr>
+          <w:rFonts w:ascii="Abadi" w:hAnsi="Abadi" w:cs="Aharoni"/>
+          <w:b w:val="0"/>
+          <w:sz w:val="28"/>
+        </w:rPr>
+        <w:t xml:space="preserve">Edgar contará com a presença de técnicas de </w:t>
+      </w:r>
+      <w:r>
+        <w:rPr>
+          <w:rFonts w:ascii="Abadi" w:hAnsi="Abadi" w:cs="Aharoni"/>
+          <w:b w:val="0"/>
+          <w:sz w:val="28"/>
+        </w:rPr>
+        <w:t>M</w:t>
+      </w:r>
+      <w:r>
+        <w:rPr>
+          <w:rFonts w:ascii="Abadi" w:hAnsi="Abadi" w:cs="Aharoni"/>
+          <w:b w:val="0"/>
+          <w:sz w:val="28"/>
+        </w:rPr>
+        <w:t xml:space="preserve">achine </w:t>
+      </w:r>
+      <w:r>
+        <w:rPr>
+          <w:rFonts w:ascii="Abadi" w:hAnsi="Abadi" w:cs="Aharoni"/>
+          <w:b w:val="0"/>
+          <w:sz w:val="28"/>
+        </w:rPr>
+        <w:t>L</w:t>
+      </w:r>
+      <w:r>
+        <w:rPr>
+          <w:rFonts w:ascii="Abadi" w:hAnsi="Abadi" w:cs="Aharoni"/>
+          <w:b w:val="0"/>
+          <w:sz w:val="28"/>
+        </w:rPr>
+        <w:t xml:space="preserve">earning com Python 3 para </w:t>
+      </w:r>
+      <w:r>
+        <w:rPr>
+          <w:rFonts w:ascii="Abadi" w:hAnsi="Abadi" w:cs="Aharoni"/>
+          <w:b w:val="0"/>
+          <w:sz w:val="28"/>
+        </w:rPr>
+        <w:t>a conversação e</w:t>
+      </w:r>
+      <w:r>
+        <w:rPr>
+          <w:rFonts w:ascii="Abadi" w:hAnsi="Abadi" w:cs="Aharoni"/>
+          <w:b w:val="0"/>
+          <w:sz w:val="28"/>
+        </w:rPr>
+        <w:t xml:space="preserve"> aprendizado contínuo</w:t>
+      </w:r>
+      <w:r>
+        <w:rPr>
+          <w:rFonts w:ascii="Abadi" w:hAnsi="Abadi" w:cs="Aharoni"/>
+          <w:b w:val="0"/>
+          <w:sz w:val="28"/>
+        </w:rPr>
+        <w:t xml:space="preserve">, utilizando </w:t>
+      </w:r>
+      <w:r>
+        <w:rPr>
+          <w:rFonts w:ascii="Abadi" w:hAnsi="Abadi" w:cs="Aharoni"/>
+          <w:b w:val="0"/>
+          <w:sz w:val="28"/>
+        </w:rPr>
+        <w:t xml:space="preserve">o sistema </w:t>
+      </w:r>
+      <w:r>
+        <w:rPr>
+          <w:rFonts w:ascii="Abadi" w:hAnsi="Abadi" w:cs="Aharoni"/>
+          <w:b w:val="0"/>
+          <w:sz w:val="28"/>
+        </w:rPr>
+        <w:t>YOLO para reconhecimento de objetos</w:t>
+      </w:r>
+      <w:r>
+        <w:rPr>
+          <w:rFonts w:ascii="Abadi" w:hAnsi="Abadi" w:cs="Aharoni"/>
+          <w:b w:val="0"/>
+          <w:sz w:val="28"/>
+        </w:rPr>
+        <w:t xml:space="preserve">. </w:t>
+      </w:r>
+    </w:p>
+    <w:p>
+      <w:pPr>
+        <w:pStyle w:val="RoboSubtitulo"/>
+        <w:jc w:val="both"/>
+        <w:rPr>
+          <w:rFonts w:ascii="Abadi" w:hAnsi="Abadi" w:cs="Aharoni"/>
+          <w:b w:val="0"/>
+          <w:sz w:val="28"/>
+        </w:rPr>
+      </w:pPr>
+      <w:r>
+        <w:rPr>
+          <w:rFonts w:ascii="Abadi" w:hAnsi="Abadi" w:cs="Aharoni"/>
+          <w:b w:val="0"/>
+          <w:sz w:val="28"/>
+        </w:rPr>
+        <w:t>Utilizará</w:t>
+      </w:r>
+      <w:r>
+        <w:rPr>
+          <w:rFonts w:ascii="Abadi" w:hAnsi="Abadi" w:cs="Aharoni"/>
+          <w:b w:val="0"/>
+          <w:sz w:val="28"/>
+        </w:rPr>
+        <w:t xml:space="preserve"> a linguagem de programação</w:t>
+      </w:r>
+      <w:r>
+        <w:rPr>
+          <w:rFonts w:ascii="Abadi" w:hAnsi="Abadi" w:cs="Aharoni"/>
+          <w:b w:val="0"/>
+          <w:sz w:val="28"/>
+        </w:rPr>
+        <w:t xml:space="preserve"> Java, juntamente com</w:t>
+      </w:r>
+      <w:r>
+        <w:rPr>
+          <w:rFonts w:ascii="Abadi" w:hAnsi="Abadi" w:cs="Aharoni"/>
+          <w:b w:val="0"/>
+          <w:sz w:val="28"/>
+        </w:rPr>
+        <w:t xml:space="preserve"> o servidor Apache Tomcat e</w:t>
+      </w:r>
+      <w:r>
+        <w:rPr>
+          <w:rFonts w:ascii="Abadi" w:hAnsi="Abadi" w:cs="Aharoni"/>
+          <w:b w:val="0"/>
+          <w:sz w:val="28"/>
+        </w:rPr>
+        <w:t xml:space="preserve"> o framework Spring MVC para as regras de negócio e para a</w:t>
+      </w:r>
+      <w:r>
+        <w:rPr>
+          <w:rFonts w:ascii="Abadi" w:hAnsi="Abadi" w:cs="Aharoni"/>
+          <w:b w:val="0"/>
+          <w:sz w:val="28"/>
+        </w:rPr>
+        <w:t xml:space="preserve"> </w:t>
+      </w:r>
+      <w:r>
+        <w:rPr>
+          <w:rFonts w:ascii="Abadi" w:hAnsi="Abadi" w:cs="Aharoni"/>
+          <w:b w:val="0"/>
+          <w:sz w:val="28"/>
+        </w:rPr>
+        <w:t xml:space="preserve">lógica de acesso remoto </w:t>
+      </w:r>
+      <w:r>
+        <w:rPr>
+          <w:rFonts w:ascii="Abadi" w:hAnsi="Abadi" w:cs="Aharoni"/>
+          <w:b w:val="0"/>
+          <w:sz w:val="28"/>
+        </w:rPr>
+        <w:t>à</w:t>
+      </w:r>
+      <w:r>
+        <w:rPr>
+          <w:rFonts w:ascii="Abadi" w:hAnsi="Abadi" w:cs="Aharoni"/>
+          <w:b w:val="0"/>
+          <w:sz w:val="28"/>
+        </w:rPr>
+        <w:t>s funcionalidades do projeto</w:t>
+      </w:r>
+      <w:r>
+        <w:rPr>
+          <w:rFonts w:ascii="Abadi" w:hAnsi="Abadi" w:cs="Aharoni"/>
+          <w:b w:val="0"/>
+          <w:sz w:val="28"/>
+        </w:rPr>
+        <w:t xml:space="preserve">. </w:t>
+      </w:r>
+    </w:p>
+    <w:p>
+      <w:pPr>
+        <w:pStyle w:val="RoboSubtitulo"/>
+        <w:jc w:val="both"/>
+        <w:rPr>
+          <w:rFonts w:ascii="Abadi" w:hAnsi="Abadi" w:cs="Aharoni"/>
+          <w:b w:val="0"/>
+          <w:sz w:val="28"/>
+        </w:rPr>
+      </w:pPr>
+      <w:r>
+        <w:rPr>
+          <w:rFonts w:ascii="Abadi" w:hAnsi="Abadi" w:cs="Aharoni"/>
+          <w:b w:val="0"/>
+          <w:sz w:val="28"/>
+        </w:rPr>
+        <w:t>Para o armazenamento dos dados será utilizado o sistema gerenciador de banco de dados MySQL</w:t>
+      </w:r>
+    </w:p>
+    <w:p>
+      <w:pPr>
+        <w:pStyle w:val="RoboSubtitulo"/>
+        <w:jc w:val="both"/>
+        <w:rPr>
+          <w:rFonts w:ascii="Abadi" w:hAnsi="Abadi" w:cs="Aharoni"/>
+          <w:b w:val="0"/>
+          <w:sz w:val="28"/>
+        </w:rPr>
+      </w:pPr>
+      <w:r>
+        <w:rPr>
+          <w:rFonts w:ascii="Abadi" w:hAnsi="Abadi" w:cs="Aharoni"/>
+          <w:b w:val="0"/>
+          <w:sz w:val="28"/>
+        </w:rPr>
+        <w:t xml:space="preserve">Contará com </w:t>
+      </w:r>
+      <w:r>
+        <w:rPr>
+          <w:rFonts w:ascii="Abadi" w:hAnsi="Abadi" w:cs="Aharoni"/>
+          <w:b w:val="0"/>
+          <w:sz w:val="28"/>
+        </w:rPr>
+        <w:t xml:space="preserve">HTML 5, CSS 3 e o framework Bootstrap para a estruturação e estilização das páginas web. </w:t>
+      </w:r>
+    </w:p>
+    <w:p>
+      <w:pPr>
+        <w:pStyle w:val="RoboSubtitulo"/>
+        <w:jc w:val="both"/>
+        <w:rPr>
+          <w:rFonts w:ascii="Abadi" w:hAnsi="Abadi" w:cs="Aharoni"/>
+          <w:b w:val="0"/>
+          <w:sz w:val="28"/>
+        </w:rPr>
+      </w:pPr>
+      <w:r>
+        <w:rPr>
+          <w:rFonts w:ascii="Abadi" w:hAnsi="Abadi" w:cs="Aharoni"/>
+          <w:b w:val="0"/>
+          <w:sz w:val="28"/>
+        </w:rPr>
+        <w:t>EcmaScript 6</w:t>
+      </w:r>
+      <w:r>
+        <w:rPr>
+          <w:rFonts w:ascii="Abadi" w:hAnsi="Abadi" w:cs="Aharoni"/>
+          <w:b w:val="0"/>
+          <w:sz w:val="28"/>
+        </w:rPr>
+        <w:t xml:space="preserve"> e a biblioteca JQuery para respostas às interações do usuário.</w:t>
+      </w:r>
+    </w:p>
+    <w:p>
+      <w:pPr>
+        <w:pStyle w:val="RoboSubtitulo"/>
+        <w:jc w:val="both"/>
+        <w:rPr>
+          <w:rFonts w:ascii="Abadi" w:hAnsi="Abadi" w:cs="Aharoni"/>
+          <w:b w:val="0"/>
+          <w:sz w:val="28"/>
+        </w:rPr>
+      </w:pPr>
+    </w:p>
+    <w:p>
+      <w:pPr>
+        <w:rPr>
+          <w:rFonts w:ascii="Lemon/Milk" w:eastAsiaTheme="majorEastAsia" w:hAnsi="Lemon/Milk" w:cstheme="majorBidi"/>
+          <w:b/>
+          <w:sz w:val="32"/>
+          <w:szCs w:val="144"/>
+        </w:rPr>
+      </w:pPr>
+      <w:r>
+        <w:br w:type="page"/>
+      </w:r>
+    </w:p>
+    <w:p>
+      <w:pPr>
+        <w:pStyle w:val="RoboSubtitulo"/>
+        <w:jc w:val="both"/>
+      </w:pPr>
+      <w:r>
+        <w:lastRenderedPageBreak/>
+        <w:t>TECNOLOGIAS DE GESTÃO</w:t>
+      </w:r>
+    </w:p>
+    <w:p>
+      <w:pPr>
+        <w:pStyle w:val="RoboSubtitulo"/>
+        <w:rPr>
+          <w:rFonts w:ascii="Abadi" w:hAnsi="Abadi" w:cs="Aharoni"/>
+          <w:b w:val="0"/>
+          <w:sz w:val="28"/>
+        </w:rPr>
+      </w:pPr>
+      <w:r>
+        <w:tab/>
+      </w:r>
+      <w:r>
+        <w:rPr>
+          <w:rFonts w:ascii="Abadi" w:hAnsi="Abadi" w:cs="Aharoni"/>
+          <w:b w:val="0"/>
+          <w:sz w:val="28"/>
+        </w:rPr>
+        <w:t>O</w:t>
+      </w:r>
+      <w:r>
+        <w:rPr>
+          <w:rFonts w:ascii="Abadi" w:hAnsi="Abadi" w:cs="Aharoni"/>
+          <w:b w:val="0"/>
+          <w:sz w:val="28"/>
+        </w:rPr>
+        <w:t xml:space="preserve"> projeto será desenvolvido utilizando metodologias ágeis, baseando-se no Scrum, com cada </w:t>
+      </w:r>
+      <w:r>
+        <w:rPr>
+          <w:rFonts w:ascii="Abadi" w:hAnsi="Abadi" w:cs="Aharoni"/>
+          <w:b w:val="0"/>
+          <w:sz w:val="28"/>
+        </w:rPr>
+        <w:t>sprint possuindo a duração de 4 semanas. Para o gerenciamento das sprints será utilizado o Trello.</w:t>
+      </w:r>
+    </w:p>
+    <w:p>
+      <w:pPr>
+        <w:pStyle w:val="RoboSubtitulo"/>
+        <w:rPr>
+          <w:rFonts w:ascii="Abadi" w:hAnsi="Abadi" w:cs="Aharoni"/>
+          <w:b w:val="0"/>
+          <w:sz w:val="28"/>
+        </w:rPr>
+      </w:pPr>
+      <w:r>
+        <w:rPr>
+          <w:rFonts w:ascii="Abadi" w:hAnsi="Abadi" w:cs="Aharoni"/>
+          <w:b w:val="0"/>
+          <w:sz w:val="28"/>
+        </w:rPr>
+        <w:t>Todo código e documentação possuíra um controle de versionamento utilizando a tecnologia do Git e Github.</w:t>
+      </w:r>
+    </w:p>
+    <w:p>
+      <w:pPr>
+        <w:pStyle w:val="RoboSubtitulo"/>
+        <w:rPr>
+          <w:rFonts w:ascii="Abadi" w:hAnsi="Abadi" w:cs="Aharoni"/>
+          <w:b w:val="0"/>
+          <w:sz w:val="28"/>
+        </w:rPr>
+      </w:pPr>
+      <w:r>
+        <w:rPr>
+          <w:rFonts w:ascii="Abadi" w:hAnsi="Abadi" w:cs="Aharoni"/>
+          <w:b w:val="0"/>
+          <w:sz w:val="28"/>
+        </w:rPr>
+        <w:t>As funcionalidades desenvolvidas no projeto possuirão testes, seguindo com o desenvolvimento guiado por testes (TDD).</w:t>
+      </w:r>
+    </w:p>
+    <w:p>
+      <w:pPr>
+        <w:pStyle w:val="RoboSubtitulo"/>
+        <w:rPr>
+          <w:rFonts w:ascii="Abadi" w:hAnsi="Abadi" w:cs="Aharoni"/>
+          <w:b w:val="0"/>
+          <w:sz w:val="28"/>
+        </w:rPr>
+      </w:pPr>
+      <w:r>
+        <w:rPr>
+          <w:rFonts w:ascii="Abadi" w:hAnsi="Abadi" w:cs="Aharoni"/>
+          <w:b w:val="0"/>
+          <w:sz w:val="28"/>
+        </w:rPr>
+        <w:t>Técnicas de UX</w:t>
+      </w:r>
+      <w:r>
+        <w:rPr>
+          <w:rFonts w:ascii="Abadi" w:hAnsi="Abadi" w:cs="Aharoni"/>
+          <w:b w:val="0"/>
+          <w:sz w:val="28"/>
+        </w:rPr>
+        <w:t xml:space="preserve"> para o desenvolvimento das funcionalidades.</w:t>
+      </w:r>
+    </w:p>
+    <w:p>
+      <w:pPr>
+        <w:pStyle w:val="RoboSubtitulo"/>
+        <w:rPr>
+          <w:rFonts w:ascii="Abadi" w:hAnsi="Abadi" w:cs="Aharoni"/>
+          <w:b w:val="0"/>
+          <w:sz w:val="28"/>
+        </w:rPr>
+      </w:pPr>
+      <w:r>
+        <w:rPr>
+          <w:rFonts w:ascii="Abadi" w:hAnsi="Abadi" w:cs="Aharoni"/>
+          <w:b w:val="0"/>
+          <w:sz w:val="28"/>
+        </w:rPr>
+        <w:t>Para a comunicação constante a equipe possuíra um grupo específico pela plataforma WhatsApp, para reuniões e encontros gerais utilizaremos o Discord.</w:t>
+      </w:r>
+    </w:p>
+    <w:p>
+      <w:pPr>
+        <w:rPr>
+          <w:rFonts w:ascii="Lemon/Milk" w:eastAsiaTheme="majorEastAsia" w:hAnsi="Lemon/Milk" w:cstheme="majorBidi"/>
+          <w:b/>
+          <w:sz w:val="32"/>
+          <w:szCs w:val="144"/>
+        </w:rPr>
+      </w:pPr>
+      <w:r>
+        <w:br w:type="page"/>
+      </w:r>
+    </w:p>
+    <w:p>
+      <w:pPr>
+        <w:pStyle w:val="RoboSubtitulo"/>
+      </w:pPr>
+      <w:r>
+        <w:lastRenderedPageBreak/>
+        <w:t>Prazo</w:t>
+      </w:r>
+    </w:p>
+    <w:p>
+      <w:pPr>
+        <w:pStyle w:val="RoboSubtitulo"/>
+        <w:rPr>
+          <w:rFonts w:ascii="Abadi" w:hAnsi="Abadi" w:cs="Aharoni"/>
+          <w:b w:val="0"/>
+          <w:sz w:val="28"/>
+        </w:rPr>
+      </w:pPr>
+      <w:r>
+        <w:tab/>
+      </w:r>
+      <w:r>
+        <w:rPr>
+          <w:rFonts w:ascii="Abadi" w:hAnsi="Abadi" w:cs="Aharoni"/>
+          <w:b w:val="0"/>
+          <w:sz w:val="28"/>
+        </w:rPr>
+        <w:t>O projeto como um todo não possuí prazo determinado</w:t>
+      </w:r>
+      <w:r>
+        <w:rPr>
+          <w:rFonts w:ascii="Abadi" w:hAnsi="Abadi" w:cs="Aharoni"/>
+          <w:b w:val="0"/>
+          <w:sz w:val="28"/>
+        </w:rPr>
+        <w:t>.</w:t>
+      </w:r>
+      <w:r>
+        <w:rPr>
+          <w:rFonts w:ascii="Abadi" w:hAnsi="Abadi" w:cs="Aharoni"/>
+          <w:b w:val="0"/>
+          <w:sz w:val="28"/>
+        </w:rPr>
+        <w:t xml:space="preserve"> </w:t>
+      </w:r>
+      <w:r>
+        <w:rPr>
+          <w:rFonts w:ascii="Abadi" w:hAnsi="Abadi" w:cs="Aharoni"/>
+          <w:b w:val="0"/>
+          <w:sz w:val="28"/>
+        </w:rPr>
+        <w:t>Os objetivos e funcionalidades pertencem a etapas, e cada etapa possuíra a duração de um ano. Neste caso o que foi proposto na seção descrição compõe a etapa.</w:t>
+      </w:r>
+    </w:p>
+    <w:p>
+      <w:pPr>
+        <w:pStyle w:val="RoboSubtitulo"/>
+        <w:rPr>
+          <w:rFonts w:ascii="Abadi" w:hAnsi="Abadi" w:cs="Aharoni"/>
+          <w:b w:val="0"/>
+          <w:sz w:val="28"/>
+        </w:rPr>
+      </w:pPr>
+    </w:p>
+    <w:p>
+      <w:pPr>
+        <w:pStyle w:val="RoboSubtitulo"/>
+      </w:pPr>
+      <w:r>
+        <w:t>Etapa Atual</w:t>
+      </w:r>
+    </w:p>
+    <w:p>
+      <w:pPr>
+        <w:pStyle w:val="RoboSubtitulo"/>
+        <w:rPr>
+          <w:rFonts w:ascii="Abadi" w:hAnsi="Abadi" w:cs="Aharoni"/>
+          <w:b w:val="0"/>
+          <w:sz w:val="28"/>
+        </w:rPr>
+      </w:pPr>
+      <w:r>
+        <w:tab/>
+      </w:r>
+      <w:r>
+        <w:rPr>
+          <w:rFonts w:ascii="Abadi" w:hAnsi="Abadi" w:cs="Aharoni"/>
+          <w:b w:val="0"/>
+          <w:sz w:val="28"/>
+        </w:rPr>
+        <w:t>Etapa 1.</w:t>
+      </w:r>
+    </w:p>
+    <w:p>
+      <w:pPr>
+        <w:pStyle w:val="RoboSubtitulo"/>
+      </w:pPr>
       <w:bookmarkStart w:id="0" w:name="_GoBack"/>
       <w:bookmarkEnd w:id="0"/>
-      <w:r>
-        <w:rPr>
-          <w:rFonts w:ascii="Abadi" w:hAnsi="Abadi" w:cs="Aharoni"/>
-          <w:b w:val="0"/>
-          <w:sz w:val="28"/>
-          <w:szCs w:val="28"/>
-        </w:rPr>
-        <w:t xml:space="preserve"> aparência de um corvo, sendo este</w:t>
-      </w:r>
-      <w:r>
-        <w:rPr>
-          <w:rFonts w:ascii="Abadi" w:hAnsi="Abadi" w:cs="Aharoni"/>
-          <w:b w:val="0"/>
-          <w:sz w:val="28"/>
-          <w:szCs w:val="28"/>
-        </w:rPr>
-        <w:t xml:space="preserve"> um gênero de aves altamente inteligentes como a capacidade de utilização de ferramentas para poder atingir seus objetivos, serem capazes de reconhecer e se lembrar de pessoas pela face e serem capazes de reproduzir a voz</w:t>
-      </w:r>
-      <w:r>
-        <w:rPr>
-          <w:rFonts w:ascii="Abadi" w:hAnsi="Abadi" w:cs="Aharoni"/>
-          <w:b w:val="0"/>
-          <w:sz w:val="28"/>
-          <w:szCs w:val="28"/>
-        </w:rPr>
-        <w:t xml:space="preserve"> humana.</w:t>
-      </w:r>
-      <w:r>
-        <w:br w:type="page"/>
-      </w:r>
-    </w:p>
-    <w:p>
-      <w:pPr>
-        <w:pStyle w:val="RoboTitulo"/>
-      </w:pPr>
-      <w:r>
-        <w:lastRenderedPageBreak/>
-        <w:t>TECNOLOGIAS</w:t>
-      </w:r>
-    </w:p>
-    <w:p>
-      <w:pPr>
-        <w:pStyle w:val="RoboTitulo"/>
-        <w:rPr>
-          <w:sz w:val="10"/>
-          <w:szCs w:val="10"/>
-        </w:rPr>
-      </w:pPr>
-    </w:p>
-    <w:p>
-      <w:pPr>
-        <w:pStyle w:val="RoboSubtitulo"/>
-      </w:pPr>
-      <w:r>
-        <w:t>Tecnologias</w:t>
-      </w:r>
-      <w:r>
-        <w:t xml:space="preserve"> </w:t>
-      </w:r>
-      <w:r>
-        <w:t>de infraestrutura</w:t>
-      </w:r>
-    </w:p>
-    <w:p>
-      <w:pPr>
-        <w:pStyle w:val="RoboTitulo"/>
-        <w:jc w:val="both"/>
-        <w:rPr>
-          <w:rFonts w:ascii="Abadi" w:hAnsi="Abadi" w:cs="Aharoni"/>
-          <w:b w:val="0"/>
-          <w:sz w:val="28"/>
-        </w:rPr>
-      </w:pPr>
-      <w:r>
-        <w:rPr>
-          <w:rFonts w:ascii="Abadi" w:hAnsi="Abadi" w:cs="Aharoni"/>
-          <w:b w:val="0"/>
-          <w:sz w:val="32"/>
-        </w:rPr>
-        <w:tab/>
-      </w:r>
-      <w:r>
-        <w:rPr>
-          <w:rFonts w:ascii="Abadi" w:hAnsi="Abadi" w:cs="Aharoni"/>
-          <w:b w:val="0"/>
-          <w:sz w:val="28"/>
-        </w:rPr>
-        <w:t xml:space="preserve">Será utilizado Raspberry </w:t>
-      </w:r>
-      <w:r>
-        <w:rPr>
-          <w:rStyle w:val="robtextoChar"/>
-          <w:b w:val="0"/>
-          <w:color w:val="auto"/>
-        </w:rPr>
-        <w:t>Pi 3 como o controlador principal e servidor HTTP</w:t>
-      </w:r>
-      <w:r>
-        <w:rPr>
-          <w:rStyle w:val="robtextoChar"/>
-          <w:b w:val="0"/>
-          <w:color w:val="auto"/>
-        </w:rPr>
-        <w:t>,</w:t>
-      </w:r>
-      <w:r>
-        <w:rPr>
-          <w:rStyle w:val="robtextoChar"/>
-          <w:b w:val="0"/>
-          <w:color w:val="auto"/>
-        </w:rPr>
-        <w:t xml:space="preserve"> </w:t>
-      </w:r>
-      <w:r>
-        <w:rPr>
-          <w:rStyle w:val="robtextoChar"/>
-          <w:b w:val="0"/>
-          <w:color w:val="auto"/>
-        </w:rPr>
-        <w:t xml:space="preserve">HD Externo de 1 TB para armazenamento dos dados </w:t>
-      </w:r>
-      <w:r>
-        <w:rPr>
-          <w:rStyle w:val="robtextoChar"/>
-          <w:b w:val="0"/>
-          <w:color w:val="auto"/>
-        </w:rPr>
-        <w:t>e</w:t>
-      </w:r>
-      <w:r>
-        <w:rPr>
-          <w:rStyle w:val="robtextoChar"/>
-          <w:b w:val="0"/>
-          <w:color w:val="auto"/>
-        </w:rPr>
-        <w:t xml:space="preserve"> </w:t>
-      </w:r>
-      <w:r>
-        <w:rPr>
-          <w:rStyle w:val="robtextoChar"/>
-          <w:b w:val="0"/>
-          <w:color w:val="auto"/>
-        </w:rPr>
-        <w:t>p</w:t>
-      </w:r>
-      <w:r>
-        <w:rPr>
-          <w:rStyle w:val="robtextoChar"/>
-          <w:b w:val="0"/>
-          <w:color w:val="auto"/>
-        </w:rPr>
-        <w:t>laca de fibra MDF para</w:t>
-      </w:r>
-      <w:r>
-        <w:rPr>
-          <w:rFonts w:ascii="Abadi" w:hAnsi="Abadi" w:cs="Aharoni"/>
-          <w:b w:val="0"/>
-          <w:sz w:val="28"/>
-        </w:rPr>
-        <w:t xml:space="preserve"> </w:t>
-      </w:r>
-      <w:r>
-        <w:rPr>
-          <w:rFonts w:ascii="Abadi" w:hAnsi="Abadi" w:cs="Aharoni"/>
-          <w:b w:val="0"/>
-          <w:sz w:val="28"/>
-        </w:rPr>
-        <w:t>a estruturação</w:t>
-      </w:r>
-      <w:r>
-        <w:rPr>
-          <w:rFonts w:ascii="Abadi" w:hAnsi="Abadi" w:cs="Aharoni"/>
-          <w:b w:val="0"/>
-          <w:sz w:val="28"/>
-        </w:rPr>
-        <w:t xml:space="preserve"> física.</w:t>
-      </w:r>
-    </w:p>
-    <w:p>
-      <w:pPr>
-        <w:pStyle w:val="RoboTitulo"/>
-        <w:jc w:val="both"/>
-        <w:rPr>
-          <w:rFonts w:ascii="Abadi" w:hAnsi="Abadi" w:cs="Aharoni"/>
-          <w:b w:val="0"/>
-          <w:sz w:val="28"/>
-        </w:rPr>
-      </w:pPr>
-    </w:p>
-    <w:p>
-      <w:pPr>
-        <w:pStyle w:val="RoboSubtitulo"/>
-      </w:pPr>
-      <w:r>
-        <w:t>TECNOLOGIAS DE PRODUÇÃO</w:t>
-      </w:r>
-    </w:p>
-    <w:p>
-      <w:pPr>
-        <w:pStyle w:val="RoboSubtitulo"/>
-        <w:jc w:val="both"/>
-        <w:rPr>
-          <w:rFonts w:ascii="Abadi" w:hAnsi="Abadi" w:cs="Aharoni"/>
-          <w:b w:val="0"/>
-          <w:sz w:val="28"/>
-        </w:rPr>
-      </w:pPr>
-      <w:r>
-        <w:tab/>
-      </w:r>
-      <w:r>
-        <w:rPr>
-          <w:rFonts w:ascii="Abadi" w:hAnsi="Abadi" w:cs="Aharoni"/>
-          <w:b w:val="0"/>
-          <w:sz w:val="28"/>
-        </w:rPr>
-        <w:t xml:space="preserve">Edgar contará com a presença de técnicas de </w:t>
-      </w:r>
-      <w:r>
-        <w:rPr>
-          <w:rFonts w:ascii="Abadi" w:hAnsi="Abadi" w:cs="Aharoni"/>
-          <w:b w:val="0"/>
-          <w:sz w:val="28"/>
-        </w:rPr>
-        <w:t>M</w:t>
-      </w:r>
-      <w:r>
-        <w:rPr>
-          <w:rFonts w:ascii="Abadi" w:hAnsi="Abadi" w:cs="Aharoni"/>
-          <w:b w:val="0"/>
-          <w:sz w:val="28"/>
-        </w:rPr>
-        <w:t xml:space="preserve">achine </w:t>
-      </w:r>
-      <w:r>
-        <w:rPr>
-          <w:rFonts w:ascii="Abadi" w:hAnsi="Abadi" w:cs="Aharoni"/>
-          <w:b w:val="0"/>
-          <w:sz w:val="28"/>
-        </w:rPr>
-        <w:t>L</w:t>
-      </w:r>
-      <w:r>
-        <w:rPr>
-          <w:rFonts w:ascii="Abadi" w:hAnsi="Abadi" w:cs="Aharoni"/>
-          <w:b w:val="0"/>
-          <w:sz w:val="28"/>
-        </w:rPr>
-        <w:t xml:space="preserve">earning com Python 3 para </w:t>
-      </w:r>
-      <w:r>
-        <w:rPr>
-          <w:rFonts w:ascii="Abadi" w:hAnsi="Abadi" w:cs="Aharoni"/>
-          <w:b w:val="0"/>
-          <w:sz w:val="28"/>
-        </w:rPr>
-        <w:t>a conversação e</w:t>
-      </w:r>
-      <w:r>
-        <w:rPr>
-          <w:rFonts w:ascii="Abadi" w:hAnsi="Abadi" w:cs="Aharoni"/>
-          <w:b w:val="0"/>
-          <w:sz w:val="28"/>
-        </w:rPr>
-        <w:t xml:space="preserve"> aprendizado contínuo</w:t>
-      </w:r>
-      <w:r>
-        <w:rPr>
-          <w:rFonts w:ascii="Abadi" w:hAnsi="Abadi" w:cs="Aharoni"/>
-          <w:b w:val="0"/>
-          <w:sz w:val="28"/>
-        </w:rPr>
-        <w:t xml:space="preserve">. </w:t>
-      </w:r>
-    </w:p>
-    <w:p>
-      <w:pPr>
-        <w:pStyle w:val="RoboSubtitulo"/>
-        <w:jc w:val="both"/>
-        <w:rPr>
-          <w:rFonts w:ascii="Abadi" w:hAnsi="Abadi" w:cs="Aharoni"/>
-          <w:b w:val="0"/>
-          <w:sz w:val="28"/>
-        </w:rPr>
-      </w:pPr>
-      <w:r>
-        <w:rPr>
-          <w:rFonts w:ascii="Abadi" w:hAnsi="Abadi" w:cs="Aharoni"/>
-          <w:b w:val="0"/>
-          <w:sz w:val="28"/>
-        </w:rPr>
-        <w:t>Utilizará</w:t>
-      </w:r>
-      <w:r>
-        <w:rPr>
-          <w:rFonts w:ascii="Abadi" w:hAnsi="Abadi" w:cs="Aharoni"/>
-          <w:b w:val="0"/>
-          <w:sz w:val="28"/>
-        </w:rPr>
-        <w:t xml:space="preserve"> a linguagem de programação</w:t>
-      </w:r>
-      <w:r>
-        <w:rPr>
-          <w:rFonts w:ascii="Abadi" w:hAnsi="Abadi" w:cs="Aharoni"/>
-          <w:b w:val="0"/>
-          <w:sz w:val="28"/>
-        </w:rPr>
-        <w:t xml:space="preserve"> Java, juntamente com</w:t>
-      </w:r>
-      <w:r>
-        <w:rPr>
-          <w:rFonts w:ascii="Abadi" w:hAnsi="Abadi" w:cs="Aharoni"/>
-          <w:b w:val="0"/>
-          <w:sz w:val="28"/>
-        </w:rPr>
-        <w:t xml:space="preserve"> o servidor Apache Tomcat e</w:t>
-      </w:r>
-      <w:r>
-        <w:rPr>
-          <w:rFonts w:ascii="Abadi" w:hAnsi="Abadi" w:cs="Aharoni"/>
-          <w:b w:val="0"/>
-          <w:sz w:val="28"/>
-        </w:rPr>
-        <w:t xml:space="preserve"> o framework Spring MVC para as regras de negócio e para a</w:t>
-      </w:r>
-      <w:r>
-        <w:rPr>
-          <w:rFonts w:ascii="Abadi" w:hAnsi="Abadi" w:cs="Aharoni"/>
-          <w:b w:val="0"/>
-          <w:sz w:val="28"/>
-        </w:rPr>
-        <w:t xml:space="preserve"> </w:t>
-      </w:r>
-      <w:r>
-        <w:rPr>
-          <w:rFonts w:ascii="Abadi" w:hAnsi="Abadi" w:cs="Aharoni"/>
-          <w:b w:val="0"/>
-          <w:sz w:val="28"/>
-        </w:rPr>
-        <w:t xml:space="preserve">lógica de acesso remoto </w:t>
-      </w:r>
-      <w:r>
-        <w:rPr>
-          <w:rFonts w:ascii="Abadi" w:hAnsi="Abadi" w:cs="Aharoni"/>
-          <w:b w:val="0"/>
-          <w:sz w:val="28"/>
-        </w:rPr>
-        <w:t>à</w:t>
-      </w:r>
-      <w:r>
-        <w:rPr>
-          <w:rFonts w:ascii="Abadi" w:hAnsi="Abadi" w:cs="Aharoni"/>
-          <w:b w:val="0"/>
-          <w:sz w:val="28"/>
-        </w:rPr>
-        <w:t>s funcionalidades do projeto</w:t>
-      </w:r>
-      <w:r>
-        <w:rPr>
-          <w:rFonts w:ascii="Abadi" w:hAnsi="Abadi" w:cs="Aharoni"/>
-          <w:b w:val="0"/>
-          <w:sz w:val="28"/>
-        </w:rPr>
-        <w:t xml:space="preserve">. </w:t>
-      </w:r>
-    </w:p>
-    <w:p>
-      <w:pPr>
-        <w:pStyle w:val="RoboSubtitulo"/>
-        <w:jc w:val="both"/>
-        <w:rPr>
-          <w:rFonts w:ascii="Abadi" w:hAnsi="Abadi" w:cs="Aharoni"/>
-          <w:b w:val="0"/>
-          <w:sz w:val="28"/>
-        </w:rPr>
-      </w:pPr>
-      <w:r>
-        <w:rPr>
-          <w:rFonts w:ascii="Abadi" w:hAnsi="Abadi" w:cs="Aharoni"/>
-          <w:b w:val="0"/>
-          <w:sz w:val="28"/>
-        </w:rPr>
-        <w:t>Para o armazenamento dos dados será utilizado o sistema gerenciador de banco de dados MySQL</w:t>
-      </w:r>
-    </w:p>
-    <w:p>
-      <w:pPr>
-        <w:pStyle w:val="RoboSubtitulo"/>
-        <w:jc w:val="both"/>
-        <w:rPr>
-          <w:rFonts w:ascii="Abadi" w:hAnsi="Abadi" w:cs="Aharoni"/>
-          <w:b w:val="0"/>
-          <w:sz w:val="28"/>
-        </w:rPr>
-      </w:pPr>
-      <w:r>
-        <w:rPr>
-          <w:rFonts w:ascii="Abadi" w:hAnsi="Abadi" w:cs="Aharoni"/>
-          <w:b w:val="0"/>
-          <w:sz w:val="28"/>
-        </w:rPr>
-        <w:t xml:space="preserve">Contará com </w:t>
-      </w:r>
-      <w:r>
-        <w:rPr>
-          <w:rFonts w:ascii="Abadi" w:hAnsi="Abadi" w:cs="Aharoni"/>
-          <w:b w:val="0"/>
-          <w:sz w:val="28"/>
-        </w:rPr>
-        <w:t xml:space="preserve">HTML 5, CSS 3 e o framework Bootstrap para a estruturação e estilização das páginas web. </w:t>
-      </w:r>
-    </w:p>
-    <w:p>
-      <w:pPr>
-        <w:pStyle w:val="RoboSubtitulo"/>
-        <w:jc w:val="both"/>
-        <w:rPr>
-          <w:rFonts w:ascii="Abadi" w:hAnsi="Abadi" w:cs="Aharoni"/>
-          <w:b w:val="0"/>
-          <w:sz w:val="28"/>
-        </w:rPr>
-      </w:pPr>
-      <w:r>
-        <w:rPr>
-          <w:rFonts w:ascii="Abadi" w:hAnsi="Abadi" w:cs="Aharoni"/>
-          <w:b w:val="0"/>
-          <w:sz w:val="28"/>
-        </w:rPr>
-        <w:t>EcmaScript 6</w:t>
-      </w:r>
-      <w:r>
-        <w:rPr>
-          <w:rFonts w:ascii="Abadi" w:hAnsi="Abadi" w:cs="Aharoni"/>
-          <w:b w:val="0"/>
-          <w:sz w:val="28"/>
-        </w:rPr>
-        <w:t xml:space="preserve"> e a biblioteca JQuery para respostas às interações do usuário.</w:t>
-      </w:r>
-    </w:p>
-    <w:p>
-      <w:pPr>
-        <w:pStyle w:val="RoboSubtitulo"/>
-        <w:jc w:val="both"/>
-        <w:rPr>
-          <w:rFonts w:ascii="Abadi" w:hAnsi="Abadi" w:cs="Aharoni"/>
-          <w:b w:val="0"/>
-          <w:sz w:val="28"/>
-        </w:rPr>
-      </w:pPr>
-    </w:p>
-    <w:p>
-      <w:pPr>
-        <w:pStyle w:val="RoboSubtitulo"/>
-        <w:jc w:val="both"/>
-      </w:pPr>
-      <w:r>
-        <w:t xml:space="preserve">TECNOLOGIAS DE </w:t>
-      </w:r>
-      <w:r>
-        <w:t>GESTÃO</w:t>
-      </w:r>
-    </w:p>
-    <w:p>
-      <w:pPr>
-        <w:pStyle w:val="RoboSubtitulo"/>
-        <w:rPr>
-          <w:rFonts w:ascii="Abadi" w:hAnsi="Abadi" w:cs="Aharoni"/>
-          <w:b w:val="0"/>
-          <w:sz w:val="28"/>
-        </w:rPr>
-      </w:pPr>
-      <w:r>
-        <w:tab/>
-      </w:r>
-      <w:r>
-        <w:rPr>
-          <w:rFonts w:ascii="Abadi" w:hAnsi="Abadi" w:cs="Aharoni"/>
-          <w:b w:val="0"/>
-          <w:sz w:val="28"/>
-        </w:rPr>
-        <w:t>O</w:t>
-      </w:r>
-      <w:r>
-        <w:rPr>
-          <w:rFonts w:ascii="Abadi" w:hAnsi="Abadi" w:cs="Aharoni"/>
-          <w:b w:val="0"/>
-          <w:sz w:val="28"/>
-        </w:rPr>
-        <w:t xml:space="preserve"> projeto será desenvolvido utilizando metodologias ágeis, baseando-se no Scrum, com cada </w:t>
-      </w:r>
-      <w:r>
-        <w:rPr>
-          <w:rFonts w:ascii="Abadi" w:hAnsi="Abadi" w:cs="Aharoni"/>
-          <w:b w:val="0"/>
-          <w:sz w:val="28"/>
-        </w:rPr>
-        <w:t>sprint possuindo a duração de 4 semanas. Para o gerenciamento das sprints será utilizado o Trello.</w:t>
-      </w:r>
-    </w:p>
-    <w:p>
-      <w:pPr>
-        <w:pStyle w:val="RoboSubtitulo"/>
-        <w:rPr>
-          <w:rFonts w:ascii="Abadi" w:hAnsi="Abadi" w:cs="Aharoni"/>
-          <w:b w:val="0"/>
-          <w:sz w:val="28"/>
-        </w:rPr>
-      </w:pPr>
-      <w:r>
-        <w:rPr>
-          <w:rFonts w:ascii="Abadi" w:hAnsi="Abadi" w:cs="Aharoni"/>
-          <w:b w:val="0"/>
-          <w:sz w:val="28"/>
-        </w:rPr>
-        <w:t>Todo código e documentação possuíra um controle de versionamento utilizando a tecnologia do Git e Github.</w:t>
-      </w:r>
-    </w:p>
-    <w:p>
-      <w:pPr>
-        <w:pStyle w:val="RoboSubtitulo"/>
-        <w:rPr>
-          <w:rFonts w:ascii="Abadi" w:hAnsi="Abadi" w:cs="Aharoni"/>
-          <w:b w:val="0"/>
-          <w:sz w:val="28"/>
-        </w:rPr>
-      </w:pPr>
-      <w:r>
-        <w:rPr>
-          <w:rFonts w:ascii="Abadi" w:hAnsi="Abadi" w:cs="Aharoni"/>
-          <w:b w:val="0"/>
-          <w:sz w:val="28"/>
-        </w:rPr>
-        <w:t>As funcionalidades desenvolvidas no projeto possuirão testes, seguindo com o desenvolvimento guiado por testes (TDD).</w:t>
-      </w:r>
-    </w:p>
-    <w:p>
-      <w:pPr>
-        <w:pStyle w:val="RoboSubtitulo"/>
-        <w:rPr>
-          <w:rFonts w:ascii="Abadi" w:hAnsi="Abadi" w:cs="Aharoni"/>
-          <w:b w:val="0"/>
-          <w:sz w:val="28"/>
-        </w:rPr>
-      </w:pPr>
-      <w:r>
-        <w:rPr>
-          <w:rFonts w:ascii="Abadi" w:hAnsi="Abadi" w:cs="Aharoni"/>
-          <w:b w:val="0"/>
-          <w:sz w:val="28"/>
-        </w:rPr>
-        <w:t>Técnicas de UX</w:t>
-      </w:r>
-      <w:r>
-        <w:rPr>
-          <w:rFonts w:ascii="Abadi" w:hAnsi="Abadi" w:cs="Aharoni"/>
-          <w:b w:val="0"/>
-          <w:sz w:val="28"/>
-        </w:rPr>
-        <w:t xml:space="preserve"> para o desenvolvimento das funcionalidades.</w:t>
-      </w:r>
-    </w:p>
-    <w:p>
-      <w:pPr>
-        <w:pStyle w:val="RoboSubtitulo"/>
-      </w:pPr>
-      <w:r>
-        <w:lastRenderedPageBreak/>
+    </w:p>
+    <w:p>
+      <w:pPr>
+        <w:pStyle w:val="RoboSubtitulo"/>
+      </w:pPr>
+      <w:r>
         <w:t>INTEGRANTES</w:t>
       </w:r>
     </w:p>
@@ -977,13 +1161,8 @@
       </w:pPr>
       <w:r>
         <w:tab/>
-        <w:t xml:space="preserve">Alisson </w:t>
-      </w:r>
-      <w:proofErr w:type="spellStart"/>
-      <w:r>
-        <w:t>Chabaribery</w:t>
-      </w:r>
-      <w:proofErr w:type="spellEnd"/>
+        <w:t>Alisson Chabaribery</w:t>
+      </w:r>
     </w:p>
     <w:p>
       <w:pPr>
@@ -1013,13 +1192,8 @@
       </w:pPr>
       <w:r>
         <w:tab/>
-        <w:t xml:space="preserve">0.1 - </w:t>
-      </w:r>
-      <w:proofErr w:type="spellStart"/>
-      <w:r>
-        <w:t>RavenEdgar</w:t>
-      </w:r>
-      <w:proofErr w:type="spellEnd"/>
+        <w:t>0.1 - RavenEdgar</w:t>
+      </w:r>
     </w:p>
     <w:p>
       <w:pPr>

</xml_diff>

<commit_message>
Alterado Integrantes e Tecnologia do Banco de Dados.
</commit_message>
<xml_diff>
--- a/Documentacao - Projeto Edgar.docx
+++ b/Documentacao - Projeto Edgar.docx
@@ -219,7 +219,25 @@
           <w:sz w:val="28"/>
           <w:szCs w:val="28"/>
         </w:rPr>
-        <w:t xml:space="preserve"> propõe-se a realizar o desenvolvimento de um robô que possa</w:t>
+        <w:t xml:space="preserve"> propõe-se a </w:t>
+      </w:r>
+      <w:r>
+        <w:rPr>
+          <w:rFonts w:ascii="Abadi" w:hAnsi="Abadi" w:cs="Aharoni"/>
+          <w:b w:val="0"/>
+          <w:sz w:val="28"/>
+          <w:szCs w:val="28"/>
+        </w:rPr>
+        <w:t>desenvolver</w:t>
+      </w:r>
+      <w:r>
+        <w:rPr>
+          <w:rFonts w:ascii="Abadi" w:hAnsi="Abadi" w:cs="Aharoni"/>
+          <w:b w:val="0"/>
+          <w:sz w:val="28"/>
+          <w:szCs w:val="28"/>
+        </w:rPr>
+        <w:t xml:space="preserve"> um robô que possa</w:t>
       </w:r>
       <w:r>
         <w:rPr>
@@ -238,6 +256,15 @@
           <w:szCs w:val="28"/>
         </w:rPr>
         <w:t xml:space="preserve">auxiliar em diversas tarefas diárias, </w:t>
+      </w:r>
+      <w:r>
+        <w:rPr>
+          <w:rFonts w:ascii="Abadi" w:hAnsi="Abadi" w:cs="Aharoni"/>
+          <w:b w:val="0"/>
+          <w:sz w:val="28"/>
+          <w:szCs w:val="28"/>
+        </w:rPr>
+        <w:t xml:space="preserve">como também </w:t>
       </w:r>
       <w:r>
         <w:rPr>
@@ -321,7 +348,25 @@
           <w:sz w:val="28"/>
           <w:szCs w:val="28"/>
         </w:rPr>
-        <w:t>O robô contará com uma câmera para que possa reconhecer quem fez o comando e o ambiente em que está. Possuirá uma base móvel, para que possa se locomover. Contará com um microfone para que possa receber os comandos, e uma caixa de som, para que possa responder aos comandos recebidos.</w:t>
+        <w:t xml:space="preserve">O robô contará com uma câmera </w:t>
+      </w:r>
+      <w:r>
+        <w:rPr>
+          <w:rFonts w:ascii="Abadi" w:hAnsi="Abadi" w:cs="Aharoni"/>
+          <w:b w:val="0"/>
+          <w:sz w:val="28"/>
+          <w:szCs w:val="28"/>
+        </w:rPr>
+        <w:t xml:space="preserve">frontal </w:t>
+      </w:r>
+      <w:r>
+        <w:rPr>
+          <w:rFonts w:ascii="Abadi" w:hAnsi="Abadi" w:cs="Aharoni"/>
+          <w:b w:val="0"/>
+          <w:sz w:val="28"/>
+          <w:szCs w:val="28"/>
+        </w:rPr>
+        <w:t>para que possa reconhecer quem fez o comando e o ambiente em que está. Possuirá uma base móvel, para que possa se locomover. Contará com um microfone para que possa receber os comandos, e uma caixa de som, para que possa responder aos comandos recebidos.</w:t>
       </w:r>
     </w:p>
     <w:p>
@@ -406,11 +451,6 @@
     <w:p>
       <w:pPr>
         <w:pStyle w:val="RoboTitulo"/>
-      </w:pPr>
-    </w:p>
-    <w:p>
-      <w:pPr>
-        <w:pStyle w:val="RoboTitulo"/>
         <w:rPr>
           <w:sz w:val="10"/>
           <w:szCs w:val="10"/>
@@ -455,688 +495,663 @@
           <w:b w:val="0"/>
           <w:sz w:val="28"/>
         </w:rPr>
-        <w:t xml:space="preserve">Será utilizado Raspberry </w:t>
-      </w:r>
-      <w:r>
-        <w:rPr>
-          <w:rStyle w:val="robtextoChar"/>
-          <w:b w:val="0"/>
-          <w:color w:val="auto"/>
-        </w:rPr>
-        <w:t>Pi 3 como o controlador principal</w:t>
-      </w:r>
-      <w:r>
-        <w:rPr>
-          <w:rStyle w:val="robtextoChar"/>
-          <w:b w:val="0"/>
-          <w:color w:val="auto"/>
-        </w:rPr>
-        <w:t xml:space="preserve"> com o modulo de Câmera</w:t>
-      </w:r>
-      <w:r>
-        <w:rPr>
-          <w:rStyle w:val="robtextoChar"/>
-          <w:b w:val="0"/>
-          <w:color w:val="auto"/>
-        </w:rPr>
-        <w:t xml:space="preserve"> e servidor HTTP</w:t>
-      </w:r>
-      <w:r>
-        <w:rPr>
-          <w:rStyle w:val="robtextoChar"/>
-          <w:b w:val="0"/>
-          <w:color w:val="auto"/>
-        </w:rPr>
-        <w:t>,</w:t>
-      </w:r>
-      <w:r>
-        <w:rPr>
-          <w:rStyle w:val="robtextoChar"/>
-          <w:b w:val="0"/>
-          <w:color w:val="auto"/>
-        </w:rPr>
-        <w:t xml:space="preserve"> </w:t>
-      </w:r>
-      <w:r>
-        <w:rPr>
-          <w:rStyle w:val="robtextoChar"/>
-          <w:b w:val="0"/>
-          <w:color w:val="auto"/>
-        </w:rPr>
-        <w:t xml:space="preserve">Microfone USB, </w:t>
-      </w:r>
-      <w:r>
-        <w:rPr>
-          <w:rStyle w:val="robtextoChar"/>
-          <w:b w:val="0"/>
-          <w:color w:val="auto"/>
-        </w:rPr>
-        <w:t xml:space="preserve">HD Externo de 1 TB para armazenamento dos dados </w:t>
-      </w:r>
-      <w:r>
-        <w:rPr>
-          <w:rStyle w:val="robtextoChar"/>
-          <w:b w:val="0"/>
-          <w:color w:val="auto"/>
-        </w:rPr>
-        <w:t>e</w:t>
-      </w:r>
-      <w:r>
-        <w:rPr>
-          <w:rStyle w:val="robtextoChar"/>
-          <w:b w:val="0"/>
-          <w:color w:val="auto"/>
-        </w:rPr>
-        <w:t xml:space="preserve"> </w:t>
-      </w:r>
-      <w:r>
-        <w:rPr>
-          <w:rStyle w:val="robtextoChar"/>
-          <w:b w:val="0"/>
-          <w:color w:val="auto"/>
-        </w:rPr>
-        <w:t>p</w:t>
-      </w:r>
-      <w:r>
-        <w:rPr>
-          <w:rStyle w:val="robtextoChar"/>
-          <w:b w:val="0"/>
-          <w:color w:val="auto"/>
-        </w:rPr>
-        <w:t>laca de fibra MDF para</w:t>
-      </w:r>
-      <w:r>
-        <w:rPr>
-          <w:rFonts w:ascii="Abadi" w:hAnsi="Abadi" w:cs="Aharoni"/>
-          <w:b w:val="0"/>
-          <w:sz w:val="28"/>
-        </w:rPr>
-        <w:t xml:space="preserve"> </w:t>
-      </w:r>
-      <w:r>
-        <w:rPr>
-          <w:rFonts w:ascii="Abadi" w:hAnsi="Abadi" w:cs="Aharoni"/>
-          <w:b w:val="0"/>
-          <w:sz w:val="28"/>
-        </w:rPr>
-        <w:t>a estruturação</w:t>
-      </w:r>
-      <w:r>
-        <w:rPr>
-          <w:rFonts w:ascii="Abadi" w:hAnsi="Abadi" w:cs="Aharoni"/>
-          <w:b w:val="0"/>
-          <w:sz w:val="28"/>
-        </w:rPr>
-        <w:t xml:space="preserve"> física.</w:t>
-      </w:r>
-    </w:p>
-    <w:p>
-      <w:pPr>
-        <w:pStyle w:val="RoboTitulo"/>
-        <w:rPr>
-          <w:rFonts w:ascii="Abadi" w:hAnsi="Abadi" w:cs="Aharoni"/>
-          <w:b w:val="0"/>
-          <w:sz w:val="28"/>
-        </w:rPr>
-      </w:pPr>
-    </w:p>
-    <w:p>
-      <w:pPr>
-        <w:pStyle w:val="RoboTitulo"/>
-        <w:rPr>
-          <w:rFonts w:ascii="Abadi" w:hAnsi="Abadi" w:cs="Aharoni"/>
-          <w:b w:val="0"/>
-          <w:sz w:val="28"/>
-        </w:rPr>
-      </w:pPr>
-    </w:p>
-    <w:p>
-      <w:pPr>
-        <w:pStyle w:val="RoboTitulo"/>
-        <w:rPr>
-          <w:rFonts w:ascii="Abadi" w:hAnsi="Abadi" w:cs="Aharoni"/>
-          <w:b w:val="0"/>
-          <w:sz w:val="28"/>
-        </w:rPr>
-      </w:pPr>
-    </w:p>
-    <w:p>
-      <w:pPr>
-        <w:pStyle w:val="RoboSubtitulo"/>
-      </w:pPr>
-      <w:r>
-        <w:t>TECNOLOGIAS DE PRODUÇÃO</w:t>
-      </w:r>
-    </w:p>
-    <w:p>
-      <w:pPr>
-        <w:pStyle w:val="RoboSubtitulo"/>
-        <w:jc w:val="both"/>
-        <w:rPr>
-          <w:rFonts w:ascii="Abadi" w:hAnsi="Abadi" w:cs="Aharoni"/>
-          <w:b w:val="0"/>
-          <w:sz w:val="28"/>
-        </w:rPr>
-      </w:pPr>
-      <w:r>
-        <w:tab/>
-      </w:r>
-      <w:r>
-        <w:rPr>
-          <w:rFonts w:ascii="Abadi" w:hAnsi="Abadi" w:cs="Aharoni"/>
-          <w:b w:val="0"/>
-          <w:sz w:val="28"/>
-        </w:rPr>
-        <w:t xml:space="preserve">Edgar contará com a presença de técnicas de </w:t>
-      </w:r>
-      <w:r>
-        <w:rPr>
-          <w:rFonts w:ascii="Abadi" w:hAnsi="Abadi" w:cs="Aharoni"/>
-          <w:b w:val="0"/>
-          <w:sz w:val="28"/>
-        </w:rPr>
-        <w:t>M</w:t>
-      </w:r>
-      <w:r>
-        <w:rPr>
-          <w:rFonts w:ascii="Abadi" w:hAnsi="Abadi" w:cs="Aharoni"/>
-          <w:b w:val="0"/>
-          <w:sz w:val="28"/>
-        </w:rPr>
-        <w:t xml:space="preserve">achine </w:t>
-      </w:r>
-      <w:r>
-        <w:rPr>
-          <w:rFonts w:ascii="Abadi" w:hAnsi="Abadi" w:cs="Aharoni"/>
-          <w:b w:val="0"/>
-          <w:sz w:val="28"/>
-        </w:rPr>
-        <w:t>L</w:t>
-      </w:r>
-      <w:r>
-        <w:rPr>
-          <w:rFonts w:ascii="Abadi" w:hAnsi="Abadi" w:cs="Aharoni"/>
-          <w:b w:val="0"/>
-          <w:sz w:val="28"/>
-        </w:rPr>
-        <w:t xml:space="preserve">earning com Python 3 para </w:t>
-      </w:r>
-      <w:r>
-        <w:rPr>
-          <w:rFonts w:ascii="Abadi" w:hAnsi="Abadi" w:cs="Aharoni"/>
-          <w:b w:val="0"/>
-          <w:sz w:val="28"/>
-        </w:rPr>
-        <w:t>a conversação e</w:t>
-      </w:r>
-      <w:r>
-        <w:rPr>
-          <w:rFonts w:ascii="Abadi" w:hAnsi="Abadi" w:cs="Aharoni"/>
-          <w:b w:val="0"/>
-          <w:sz w:val="28"/>
-        </w:rPr>
-        <w:t xml:space="preserve"> aprendizado contínuo</w:t>
-      </w:r>
-      <w:r>
-        <w:rPr>
-          <w:rFonts w:ascii="Abadi" w:hAnsi="Abadi" w:cs="Aharoni"/>
-          <w:b w:val="0"/>
-          <w:sz w:val="28"/>
-        </w:rPr>
-        <w:t xml:space="preserve">, utilizando </w:t>
-      </w:r>
-      <w:r>
-        <w:rPr>
-          <w:rFonts w:ascii="Abadi" w:hAnsi="Abadi" w:cs="Aharoni"/>
-          <w:b w:val="0"/>
-          <w:sz w:val="28"/>
-        </w:rPr>
-        <w:t xml:space="preserve">o sistema </w:t>
-      </w:r>
-      <w:r>
-        <w:rPr>
-          <w:rFonts w:ascii="Abadi" w:hAnsi="Abadi" w:cs="Aharoni"/>
-          <w:b w:val="0"/>
-          <w:sz w:val="28"/>
-        </w:rPr>
-        <w:t>YOLO para reconhecimento de objetos</w:t>
-      </w:r>
-      <w:r>
-        <w:rPr>
-          <w:rFonts w:ascii="Abadi" w:hAnsi="Abadi" w:cs="Aharoni"/>
-          <w:b w:val="0"/>
-          <w:sz w:val="28"/>
-        </w:rPr>
-        <w:t xml:space="preserve">. </w:t>
-      </w:r>
-    </w:p>
-    <w:p>
-      <w:pPr>
-        <w:pStyle w:val="RoboSubtitulo"/>
-        <w:jc w:val="both"/>
-        <w:rPr>
-          <w:rFonts w:ascii="Abadi" w:hAnsi="Abadi" w:cs="Aharoni"/>
-          <w:b w:val="0"/>
-          <w:sz w:val="28"/>
-        </w:rPr>
-      </w:pPr>
-      <w:r>
-        <w:rPr>
-          <w:rFonts w:ascii="Abadi" w:hAnsi="Abadi" w:cs="Aharoni"/>
-          <w:b w:val="0"/>
-          <w:sz w:val="28"/>
-        </w:rPr>
-        <w:t>Utilizará</w:t>
-      </w:r>
-      <w:r>
-        <w:rPr>
-          <w:rFonts w:ascii="Abadi" w:hAnsi="Abadi" w:cs="Aharoni"/>
-          <w:b w:val="0"/>
-          <w:sz w:val="28"/>
-        </w:rPr>
-        <w:t xml:space="preserve"> a linguagem de programação</w:t>
-      </w:r>
-      <w:r>
-        <w:rPr>
-          <w:rFonts w:ascii="Abadi" w:hAnsi="Abadi" w:cs="Aharoni"/>
-          <w:b w:val="0"/>
-          <w:sz w:val="28"/>
-        </w:rPr>
-        <w:t xml:space="preserve"> Java, juntamente com</w:t>
-      </w:r>
-      <w:r>
-        <w:rPr>
-          <w:rFonts w:ascii="Abadi" w:hAnsi="Abadi" w:cs="Aharoni"/>
-          <w:b w:val="0"/>
-          <w:sz w:val="28"/>
-        </w:rPr>
-        <w:t xml:space="preserve"> o servidor Apache Tomcat e</w:t>
-      </w:r>
-      <w:r>
-        <w:rPr>
-          <w:rFonts w:ascii="Abadi" w:hAnsi="Abadi" w:cs="Aharoni"/>
-          <w:b w:val="0"/>
-          <w:sz w:val="28"/>
-        </w:rPr>
-        <w:t xml:space="preserve"> o framework Spring MVC para as regras de negócio e para a</w:t>
-      </w:r>
-      <w:r>
-        <w:rPr>
-          <w:rFonts w:ascii="Abadi" w:hAnsi="Abadi" w:cs="Aharoni"/>
-          <w:b w:val="0"/>
-          <w:sz w:val="28"/>
-        </w:rPr>
-        <w:t xml:space="preserve"> </w:t>
-      </w:r>
-      <w:r>
-        <w:rPr>
-          <w:rFonts w:ascii="Abadi" w:hAnsi="Abadi" w:cs="Aharoni"/>
-          <w:b w:val="0"/>
-          <w:sz w:val="28"/>
-        </w:rPr>
-        <w:t xml:space="preserve">lógica de acesso remoto </w:t>
-      </w:r>
-      <w:r>
-        <w:rPr>
-          <w:rFonts w:ascii="Abadi" w:hAnsi="Abadi" w:cs="Aharoni"/>
-          <w:b w:val="0"/>
-          <w:sz w:val="28"/>
-        </w:rPr>
-        <w:t>à</w:t>
-      </w:r>
-      <w:r>
-        <w:rPr>
-          <w:rFonts w:ascii="Abadi" w:hAnsi="Abadi" w:cs="Aharoni"/>
-          <w:b w:val="0"/>
-          <w:sz w:val="28"/>
-        </w:rPr>
-        <w:t>s funcionalidades do projeto</w:t>
-      </w:r>
-      <w:r>
-        <w:rPr>
-          <w:rFonts w:ascii="Abadi" w:hAnsi="Abadi" w:cs="Aharoni"/>
-          <w:b w:val="0"/>
-          <w:sz w:val="28"/>
-        </w:rPr>
-        <w:t xml:space="preserve">. </w:t>
-      </w:r>
-    </w:p>
-    <w:p>
-      <w:pPr>
-        <w:pStyle w:val="RoboSubtitulo"/>
-        <w:jc w:val="both"/>
-        <w:rPr>
-          <w:rFonts w:ascii="Abadi" w:hAnsi="Abadi" w:cs="Aharoni"/>
-          <w:b w:val="0"/>
-          <w:sz w:val="28"/>
-        </w:rPr>
-      </w:pPr>
-      <w:r>
-        <w:rPr>
-          <w:rFonts w:ascii="Abadi" w:hAnsi="Abadi" w:cs="Aharoni"/>
-          <w:b w:val="0"/>
-          <w:sz w:val="28"/>
-        </w:rPr>
-        <w:t>Para o armazenamento dos dados será utilizado o sistema gerenciador de banco de dados MySQL</w:t>
-      </w:r>
-    </w:p>
-    <w:p>
-      <w:pPr>
-        <w:pStyle w:val="RoboSubtitulo"/>
-        <w:jc w:val="both"/>
-        <w:rPr>
-          <w:rFonts w:ascii="Abadi" w:hAnsi="Abadi" w:cs="Aharoni"/>
-          <w:b w:val="0"/>
-          <w:sz w:val="28"/>
-        </w:rPr>
-      </w:pPr>
-      <w:r>
-        <w:rPr>
-          <w:rFonts w:ascii="Abadi" w:hAnsi="Abadi" w:cs="Aharoni"/>
-          <w:b w:val="0"/>
-          <w:sz w:val="28"/>
-        </w:rPr>
-        <w:t xml:space="preserve">Contará com </w:t>
-      </w:r>
-      <w:r>
-        <w:rPr>
-          <w:rFonts w:ascii="Abadi" w:hAnsi="Abadi" w:cs="Aharoni"/>
-          <w:b w:val="0"/>
-          <w:sz w:val="28"/>
-        </w:rPr>
-        <w:t xml:space="preserve">HTML 5, CSS 3 e o framework Bootstrap para a estruturação e estilização das páginas web. </w:t>
-      </w:r>
-    </w:p>
-    <w:p>
-      <w:pPr>
-        <w:pStyle w:val="RoboSubtitulo"/>
-        <w:jc w:val="both"/>
-        <w:rPr>
-          <w:rFonts w:ascii="Abadi" w:hAnsi="Abadi" w:cs="Aharoni"/>
-          <w:b w:val="0"/>
-          <w:sz w:val="28"/>
-        </w:rPr>
-      </w:pPr>
-      <w:r>
-        <w:rPr>
-          <w:rFonts w:ascii="Abadi" w:hAnsi="Abadi" w:cs="Aharoni"/>
-          <w:b w:val="0"/>
-          <w:sz w:val="28"/>
-        </w:rPr>
-        <w:t>EcmaScript 6</w:t>
-      </w:r>
-      <w:r>
-        <w:rPr>
-          <w:rFonts w:ascii="Abadi" w:hAnsi="Abadi" w:cs="Aharoni"/>
-          <w:b w:val="0"/>
-          <w:sz w:val="28"/>
-        </w:rPr>
-        <w:t xml:space="preserve"> e a biblioteca JQuery para respostas às interações do usuário.</w:t>
-      </w:r>
-    </w:p>
-    <w:p>
-      <w:pPr>
-        <w:pStyle w:val="RoboSubtitulo"/>
-        <w:jc w:val="both"/>
-        <w:rPr>
-          <w:rFonts w:ascii="Abadi" w:hAnsi="Abadi" w:cs="Aharoni"/>
-          <w:b w:val="0"/>
-          <w:sz w:val="28"/>
-        </w:rPr>
-      </w:pPr>
-    </w:p>
-    <w:p>
-      <w:pPr>
-        <w:rPr>
-          <w:rFonts w:ascii="Lemon/Milk" w:eastAsiaTheme="majorEastAsia" w:hAnsi="Lemon/Milk" w:cstheme="majorBidi"/>
-          <w:b/>
-          <w:sz w:val="32"/>
-          <w:szCs w:val="144"/>
-        </w:rPr>
-      </w:pPr>
-      <w:r>
-        <w:br w:type="page"/>
-      </w:r>
-    </w:p>
-    <w:p>
-      <w:pPr>
-        <w:pStyle w:val="RoboSubtitulo"/>
-        <w:jc w:val="both"/>
-      </w:pPr>
-      <w:r>
-        <w:lastRenderedPageBreak/>
-        <w:t>TECNOLOGIAS DE GESTÃO</w:t>
-      </w:r>
-    </w:p>
-    <w:p>
-      <w:pPr>
-        <w:pStyle w:val="RoboSubtitulo"/>
-        <w:rPr>
-          <w:rFonts w:ascii="Abadi" w:hAnsi="Abadi" w:cs="Aharoni"/>
-          <w:b w:val="0"/>
-          <w:sz w:val="28"/>
-        </w:rPr>
-      </w:pPr>
-      <w:r>
-        <w:tab/>
-      </w:r>
-      <w:r>
-        <w:rPr>
-          <w:rFonts w:ascii="Abadi" w:hAnsi="Abadi" w:cs="Aharoni"/>
-          <w:b w:val="0"/>
-          <w:sz w:val="28"/>
-        </w:rPr>
-        <w:t>O</w:t>
-      </w:r>
-      <w:r>
-        <w:rPr>
-          <w:rFonts w:ascii="Abadi" w:hAnsi="Abadi" w:cs="Aharoni"/>
-          <w:b w:val="0"/>
-          <w:sz w:val="28"/>
-        </w:rPr>
-        <w:t xml:space="preserve"> projeto será desenvolvido utilizando metodologias ágeis, baseando-se no Scrum, com cada </w:t>
-      </w:r>
-      <w:r>
-        <w:rPr>
-          <w:rFonts w:ascii="Abadi" w:hAnsi="Abadi" w:cs="Aharoni"/>
-          <w:b w:val="0"/>
-          <w:sz w:val="28"/>
-        </w:rPr>
-        <w:t>sprint possuindo a duração de 4 semanas. Para o gerenciamento das sprints será utilizado o Trello.</w:t>
-      </w:r>
-    </w:p>
-    <w:p>
-      <w:pPr>
-        <w:pStyle w:val="RoboSubtitulo"/>
-        <w:rPr>
-          <w:rFonts w:ascii="Abadi" w:hAnsi="Abadi" w:cs="Aharoni"/>
-          <w:b w:val="0"/>
-          <w:sz w:val="28"/>
-        </w:rPr>
-      </w:pPr>
-      <w:r>
-        <w:rPr>
-          <w:rFonts w:ascii="Abadi" w:hAnsi="Abadi" w:cs="Aharoni"/>
-          <w:b w:val="0"/>
-          <w:sz w:val="28"/>
-        </w:rPr>
-        <w:t>Todo código e documentação possuíra um controle de versionamento utilizando a tecnologia do Git e Github.</w:t>
-      </w:r>
-    </w:p>
-    <w:p>
-      <w:pPr>
-        <w:pStyle w:val="RoboSubtitulo"/>
-        <w:rPr>
-          <w:rFonts w:ascii="Abadi" w:hAnsi="Abadi" w:cs="Aharoni"/>
-          <w:b w:val="0"/>
-          <w:sz w:val="28"/>
-        </w:rPr>
-      </w:pPr>
-      <w:r>
-        <w:rPr>
-          <w:rFonts w:ascii="Abadi" w:hAnsi="Abadi" w:cs="Aharoni"/>
-          <w:b w:val="0"/>
-          <w:sz w:val="28"/>
-        </w:rPr>
-        <w:t>As funcionalidades desenvolvidas no projeto possuirão testes, seguindo com o desenvolvimento guiado por testes (TDD).</w:t>
-      </w:r>
-    </w:p>
-    <w:p>
-      <w:pPr>
-        <w:pStyle w:val="RoboSubtitulo"/>
-        <w:rPr>
-          <w:rFonts w:ascii="Abadi" w:hAnsi="Abadi" w:cs="Aharoni"/>
-          <w:b w:val="0"/>
-          <w:sz w:val="28"/>
-        </w:rPr>
-      </w:pPr>
-      <w:r>
-        <w:rPr>
-          <w:rFonts w:ascii="Abadi" w:hAnsi="Abadi" w:cs="Aharoni"/>
-          <w:b w:val="0"/>
-          <w:sz w:val="28"/>
-        </w:rPr>
-        <w:t>Técnicas de UX</w:t>
-      </w:r>
-      <w:r>
-        <w:rPr>
-          <w:rFonts w:ascii="Abadi" w:hAnsi="Abadi" w:cs="Aharoni"/>
-          <w:b w:val="0"/>
-          <w:sz w:val="28"/>
-        </w:rPr>
-        <w:t xml:space="preserve"> para o desenvolvimento das funcionalidades.</w:t>
-      </w:r>
-    </w:p>
-    <w:p>
-      <w:pPr>
-        <w:pStyle w:val="RoboSubtitulo"/>
-        <w:rPr>
-          <w:rFonts w:ascii="Abadi" w:hAnsi="Abadi" w:cs="Aharoni"/>
-          <w:b w:val="0"/>
-          <w:sz w:val="28"/>
-        </w:rPr>
-      </w:pPr>
-      <w:r>
-        <w:rPr>
-          <w:rFonts w:ascii="Abadi" w:hAnsi="Abadi" w:cs="Aharoni"/>
-          <w:b w:val="0"/>
-          <w:sz w:val="28"/>
-        </w:rPr>
-        <w:t>Para a comunicação constante a equipe possuíra um grupo específico pela plataforma WhatsApp, para reuniões e encontros gerais utilizaremos o Discord.</w:t>
-      </w:r>
-    </w:p>
-    <w:p>
-      <w:pPr>
-        <w:rPr>
-          <w:rFonts w:ascii="Lemon/Milk" w:eastAsiaTheme="majorEastAsia" w:hAnsi="Lemon/Milk" w:cstheme="majorBidi"/>
-          <w:b/>
-          <w:sz w:val="32"/>
-          <w:szCs w:val="144"/>
-        </w:rPr>
-      </w:pPr>
-      <w:r>
-        <w:br w:type="page"/>
-      </w:r>
-    </w:p>
-    <w:p>
-      <w:pPr>
-        <w:pStyle w:val="RoboSubtitulo"/>
-      </w:pPr>
-      <w:r>
-        <w:lastRenderedPageBreak/>
-        <w:t>Prazo</w:t>
-      </w:r>
-    </w:p>
-    <w:p>
-      <w:pPr>
-        <w:pStyle w:val="RoboSubtitulo"/>
-        <w:rPr>
-          <w:rFonts w:ascii="Abadi" w:hAnsi="Abadi" w:cs="Aharoni"/>
-          <w:b w:val="0"/>
-          <w:sz w:val="28"/>
-        </w:rPr>
-      </w:pPr>
-      <w:r>
-        <w:tab/>
-      </w:r>
-      <w:r>
-        <w:rPr>
-          <w:rFonts w:ascii="Abadi" w:hAnsi="Abadi" w:cs="Aharoni"/>
-          <w:b w:val="0"/>
-          <w:sz w:val="28"/>
-        </w:rPr>
-        <w:t>O projeto como um todo não possuí prazo determinado</w:t>
-      </w:r>
-      <w:r>
-        <w:rPr>
-          <w:rFonts w:ascii="Abadi" w:hAnsi="Abadi" w:cs="Aharoni"/>
-          <w:b w:val="0"/>
-          <w:sz w:val="28"/>
-        </w:rPr>
-        <w:t>.</w:t>
-      </w:r>
-      <w:r>
-        <w:rPr>
-          <w:rFonts w:ascii="Abadi" w:hAnsi="Abadi" w:cs="Aharoni"/>
-          <w:b w:val="0"/>
-          <w:sz w:val="28"/>
-        </w:rPr>
-        <w:t xml:space="preserve"> </w:t>
-      </w:r>
-      <w:r>
-        <w:rPr>
-          <w:rFonts w:ascii="Abadi" w:hAnsi="Abadi" w:cs="Aharoni"/>
-          <w:b w:val="0"/>
-          <w:sz w:val="28"/>
-        </w:rPr>
-        <w:t>Os objetivos e funcionalidades pertencem a etapas, e cada etapa possuíra a duração de um ano. Neste caso o que foi proposto na seção descrição compõe a etapa.</w:t>
-      </w:r>
-    </w:p>
-    <w:p>
-      <w:pPr>
-        <w:pStyle w:val="RoboSubtitulo"/>
-        <w:rPr>
-          <w:rFonts w:ascii="Abadi" w:hAnsi="Abadi" w:cs="Aharoni"/>
-          <w:b w:val="0"/>
-          <w:sz w:val="28"/>
-        </w:rPr>
-      </w:pPr>
-    </w:p>
-    <w:p>
-      <w:pPr>
-        <w:pStyle w:val="RoboSubtitulo"/>
-      </w:pPr>
-      <w:r>
-        <w:t>Etapa Atual</w:t>
-      </w:r>
-    </w:p>
-    <w:p>
-      <w:pPr>
-        <w:pStyle w:val="RoboSubtitulo"/>
-        <w:rPr>
-          <w:rFonts w:ascii="Abadi" w:hAnsi="Abadi" w:cs="Aharoni"/>
-          <w:b w:val="0"/>
-          <w:sz w:val="28"/>
-        </w:rPr>
-      </w:pPr>
-      <w:r>
-        <w:tab/>
-      </w:r>
-      <w:r>
-        <w:rPr>
-          <w:rFonts w:ascii="Abadi" w:hAnsi="Abadi" w:cs="Aharoni"/>
-          <w:b w:val="0"/>
-          <w:sz w:val="28"/>
-        </w:rPr>
-        <w:t>Etapa 1.</w:t>
-      </w:r>
-    </w:p>
-    <w:p>
-      <w:pPr>
-        <w:pStyle w:val="RoboSubtitulo"/>
-      </w:pPr>
+        <w:t xml:space="preserve">Será </w:t>
+      </w:r>
       <w:bookmarkStart w:id="0" w:name="_GoBack"/>
       <w:bookmarkEnd w:id="0"/>
+      <w:r>
+        <w:rPr>
+          <w:rFonts w:ascii="Abadi" w:hAnsi="Abadi" w:cs="Aharoni"/>
+          <w:b w:val="0"/>
+          <w:sz w:val="28"/>
+        </w:rPr>
+        <w:t xml:space="preserve">utilizado Raspberry </w:t>
+      </w:r>
+      <w:r>
+        <w:rPr>
+          <w:rStyle w:val="robtextoChar"/>
+          <w:b w:val="0"/>
+          <w:color w:val="auto"/>
+        </w:rPr>
+        <w:t>Pi 3 como o controlador principal e servidor HTTP</w:t>
+      </w:r>
+      <w:r>
+        <w:rPr>
+          <w:rStyle w:val="robtextoChar"/>
+          <w:b w:val="0"/>
+          <w:color w:val="auto"/>
+        </w:rPr>
+        <w:t>,</w:t>
+      </w:r>
+      <w:r>
+        <w:rPr>
+          <w:rStyle w:val="robtextoChar"/>
+          <w:b w:val="0"/>
+          <w:color w:val="auto"/>
+        </w:rPr>
+        <w:t xml:space="preserve"> </w:t>
+      </w:r>
+      <w:r>
+        <w:rPr>
+          <w:rStyle w:val="robtextoChar"/>
+          <w:b w:val="0"/>
+          <w:color w:val="auto"/>
+        </w:rPr>
+        <w:t xml:space="preserve">HD Externo de 1 TB para armazenamento dos dados </w:t>
+      </w:r>
+      <w:r>
+        <w:rPr>
+          <w:rStyle w:val="robtextoChar"/>
+          <w:b w:val="0"/>
+          <w:color w:val="auto"/>
+        </w:rPr>
+        <w:t>e</w:t>
+      </w:r>
+      <w:r>
+        <w:rPr>
+          <w:rStyle w:val="robtextoChar"/>
+          <w:b w:val="0"/>
+          <w:color w:val="auto"/>
+        </w:rPr>
+        <w:t xml:space="preserve"> </w:t>
+      </w:r>
+      <w:r>
+        <w:rPr>
+          <w:rStyle w:val="robtextoChar"/>
+          <w:b w:val="0"/>
+          <w:color w:val="auto"/>
+        </w:rPr>
+        <w:t>p</w:t>
+      </w:r>
+      <w:r>
+        <w:rPr>
+          <w:rStyle w:val="robtextoChar"/>
+          <w:b w:val="0"/>
+          <w:color w:val="auto"/>
+        </w:rPr>
+        <w:t>laca de fibra MDF para</w:t>
+      </w:r>
+      <w:r>
+        <w:rPr>
+          <w:rFonts w:ascii="Abadi" w:hAnsi="Abadi" w:cs="Aharoni"/>
+          <w:b w:val="0"/>
+          <w:sz w:val="28"/>
+        </w:rPr>
+        <w:t xml:space="preserve"> </w:t>
+      </w:r>
+      <w:r>
+        <w:rPr>
+          <w:rFonts w:ascii="Abadi" w:hAnsi="Abadi" w:cs="Aharoni"/>
+          <w:b w:val="0"/>
+          <w:sz w:val="28"/>
+        </w:rPr>
+        <w:t>a estruturação</w:t>
+      </w:r>
+      <w:r>
+        <w:rPr>
+          <w:rFonts w:ascii="Abadi" w:hAnsi="Abadi" w:cs="Aharoni"/>
+          <w:b w:val="0"/>
+          <w:sz w:val="28"/>
+        </w:rPr>
+        <w:t xml:space="preserve"> física.</w:t>
+      </w:r>
+    </w:p>
+    <w:p>
+      <w:pPr>
+        <w:pStyle w:val="RoboTitulo"/>
+        <w:jc w:val="both"/>
+        <w:rPr>
+          <w:rFonts w:ascii="Abadi" w:hAnsi="Abadi" w:cs="Aharoni"/>
+          <w:b w:val="0"/>
+          <w:sz w:val="28"/>
+        </w:rPr>
+      </w:pPr>
+    </w:p>
+    <w:p>
+      <w:pPr>
+        <w:pStyle w:val="RoboSubtitulo"/>
+      </w:pPr>
+      <w:r>
+        <w:t>TECNOLOGIAS DE PRODUÇÃO</w:t>
+      </w:r>
+    </w:p>
+    <w:p>
+      <w:pPr>
+        <w:pStyle w:val="RoboSubtitulo"/>
+        <w:jc w:val="both"/>
+        <w:rPr>
+          <w:rFonts w:ascii="Abadi" w:hAnsi="Abadi" w:cs="Aharoni"/>
+          <w:b w:val="0"/>
+          <w:sz w:val="28"/>
+        </w:rPr>
+      </w:pPr>
+      <w:r>
+        <w:tab/>
+      </w:r>
+      <w:r>
+        <w:rPr>
+          <w:rFonts w:ascii="Abadi" w:hAnsi="Abadi" w:cs="Aharoni"/>
+          <w:b w:val="0"/>
+          <w:sz w:val="28"/>
+        </w:rPr>
+        <w:t xml:space="preserve">Edgar contará com a presença de técnicas de </w:t>
+      </w:r>
+      <w:r>
+        <w:rPr>
+          <w:rFonts w:ascii="Abadi" w:hAnsi="Abadi" w:cs="Aharoni"/>
+          <w:b w:val="0"/>
+          <w:sz w:val="28"/>
+        </w:rPr>
+        <w:t>M</w:t>
+      </w:r>
+      <w:r>
+        <w:rPr>
+          <w:rFonts w:ascii="Abadi" w:hAnsi="Abadi" w:cs="Aharoni"/>
+          <w:b w:val="0"/>
+          <w:sz w:val="28"/>
+        </w:rPr>
+        <w:t xml:space="preserve">achine </w:t>
+      </w:r>
+      <w:r>
+        <w:rPr>
+          <w:rFonts w:ascii="Abadi" w:hAnsi="Abadi" w:cs="Aharoni"/>
+          <w:b w:val="0"/>
+          <w:sz w:val="28"/>
+        </w:rPr>
+        <w:t>L</w:t>
+      </w:r>
+      <w:r>
+        <w:rPr>
+          <w:rFonts w:ascii="Abadi" w:hAnsi="Abadi" w:cs="Aharoni"/>
+          <w:b w:val="0"/>
+          <w:sz w:val="28"/>
+        </w:rPr>
+        <w:t xml:space="preserve">earning com Python 3 para </w:t>
+      </w:r>
+      <w:r>
+        <w:rPr>
+          <w:rFonts w:ascii="Abadi" w:hAnsi="Abadi" w:cs="Aharoni"/>
+          <w:b w:val="0"/>
+          <w:sz w:val="28"/>
+        </w:rPr>
+        <w:t>a conversação e</w:t>
+      </w:r>
+      <w:r>
+        <w:rPr>
+          <w:rFonts w:ascii="Abadi" w:hAnsi="Abadi" w:cs="Aharoni"/>
+          <w:b w:val="0"/>
+          <w:sz w:val="28"/>
+        </w:rPr>
+        <w:t xml:space="preserve"> aprendizado contínuo</w:t>
+      </w:r>
+      <w:r>
+        <w:rPr>
+          <w:rFonts w:ascii="Abadi" w:hAnsi="Abadi" w:cs="Aharoni"/>
+          <w:b w:val="0"/>
+          <w:sz w:val="28"/>
+        </w:rPr>
+        <w:t xml:space="preserve">. </w:t>
+      </w:r>
+    </w:p>
+    <w:p>
+      <w:pPr>
+        <w:pStyle w:val="RoboSubtitulo"/>
+        <w:jc w:val="both"/>
+        <w:rPr>
+          <w:rFonts w:ascii="Abadi" w:hAnsi="Abadi" w:cs="Aharoni"/>
+          <w:b w:val="0"/>
+          <w:sz w:val="28"/>
+        </w:rPr>
+      </w:pPr>
+      <w:r>
+        <w:rPr>
+          <w:rFonts w:ascii="Abadi" w:hAnsi="Abadi" w:cs="Aharoni"/>
+          <w:b w:val="0"/>
+          <w:sz w:val="28"/>
+        </w:rPr>
+        <w:t>Utilizará</w:t>
+      </w:r>
+      <w:r>
+        <w:rPr>
+          <w:rFonts w:ascii="Abadi" w:hAnsi="Abadi" w:cs="Aharoni"/>
+          <w:b w:val="0"/>
+          <w:sz w:val="28"/>
+        </w:rPr>
+        <w:t xml:space="preserve"> a linguagem de programação</w:t>
+      </w:r>
+      <w:r>
+        <w:rPr>
+          <w:rFonts w:ascii="Abadi" w:hAnsi="Abadi" w:cs="Aharoni"/>
+          <w:b w:val="0"/>
+          <w:sz w:val="28"/>
+        </w:rPr>
+        <w:t xml:space="preserve"> Java, juntamente com</w:t>
+      </w:r>
+      <w:r>
+        <w:rPr>
+          <w:rFonts w:ascii="Abadi" w:hAnsi="Abadi" w:cs="Aharoni"/>
+          <w:b w:val="0"/>
+          <w:sz w:val="28"/>
+        </w:rPr>
+        <w:t xml:space="preserve"> o servidor Apache Tomcat e</w:t>
+      </w:r>
+      <w:r>
+        <w:rPr>
+          <w:rFonts w:ascii="Abadi" w:hAnsi="Abadi" w:cs="Aharoni"/>
+          <w:b w:val="0"/>
+          <w:sz w:val="28"/>
+        </w:rPr>
+        <w:t xml:space="preserve"> o framework Spring MVC para as regras de negócio e para a</w:t>
+      </w:r>
+      <w:r>
+        <w:rPr>
+          <w:rFonts w:ascii="Abadi" w:hAnsi="Abadi" w:cs="Aharoni"/>
+          <w:b w:val="0"/>
+          <w:sz w:val="28"/>
+        </w:rPr>
+        <w:t xml:space="preserve"> </w:t>
+      </w:r>
+      <w:r>
+        <w:rPr>
+          <w:rFonts w:ascii="Abadi" w:hAnsi="Abadi" w:cs="Aharoni"/>
+          <w:b w:val="0"/>
+          <w:sz w:val="28"/>
+        </w:rPr>
+        <w:t xml:space="preserve">lógica de acesso remoto </w:t>
+      </w:r>
+      <w:r>
+        <w:rPr>
+          <w:rFonts w:ascii="Abadi" w:hAnsi="Abadi" w:cs="Aharoni"/>
+          <w:b w:val="0"/>
+          <w:sz w:val="28"/>
+        </w:rPr>
+        <w:t>à</w:t>
+      </w:r>
+      <w:r>
+        <w:rPr>
+          <w:rFonts w:ascii="Abadi" w:hAnsi="Abadi" w:cs="Aharoni"/>
+          <w:b w:val="0"/>
+          <w:sz w:val="28"/>
+        </w:rPr>
+        <w:t>s funcionalidades do projeto</w:t>
+      </w:r>
+      <w:r>
+        <w:rPr>
+          <w:rFonts w:ascii="Abadi" w:hAnsi="Abadi" w:cs="Aharoni"/>
+          <w:b w:val="0"/>
+          <w:sz w:val="28"/>
+        </w:rPr>
+        <w:t xml:space="preserve">. </w:t>
+      </w:r>
+    </w:p>
+    <w:p>
+      <w:pPr>
+        <w:pStyle w:val="RoboSubtitulo"/>
+        <w:jc w:val="both"/>
+        <w:rPr>
+          <w:rFonts w:ascii="Abadi" w:hAnsi="Abadi" w:cs="Aharoni"/>
+          <w:b w:val="0"/>
+          <w:sz w:val="28"/>
+        </w:rPr>
+      </w:pPr>
+      <w:r>
+        <w:rPr>
+          <w:rFonts w:ascii="Abadi" w:hAnsi="Abadi" w:cs="Aharoni"/>
+          <w:b w:val="0"/>
+          <w:sz w:val="28"/>
+        </w:rPr>
+        <w:t>Para o armazenamento dos dados será utilizado</w:t>
+      </w:r>
+      <w:r>
+        <w:rPr>
+          <w:rFonts w:ascii="Abadi" w:hAnsi="Abadi" w:cs="Aharoni"/>
+          <w:b w:val="0"/>
+          <w:sz w:val="28"/>
+        </w:rPr>
+        <w:t xml:space="preserve"> um sistema de gerenciamento de banco de dados não relacional,</w:t>
+      </w:r>
+      <w:r>
+        <w:rPr>
+          <w:rFonts w:ascii="Abadi" w:hAnsi="Abadi" w:cs="Aharoni"/>
+          <w:b w:val="0"/>
+          <w:sz w:val="28"/>
+        </w:rPr>
+        <w:t xml:space="preserve"> </w:t>
+      </w:r>
+      <w:proofErr w:type="spellStart"/>
+      <w:r>
+        <w:rPr>
+          <w:rFonts w:ascii="Abadi" w:hAnsi="Abadi" w:cs="Aharoni"/>
+          <w:b w:val="0"/>
+          <w:sz w:val="28"/>
+        </w:rPr>
+        <w:t>MongoDB</w:t>
+      </w:r>
+      <w:proofErr w:type="spellEnd"/>
+      <w:r>
+        <w:rPr>
+          <w:rFonts w:ascii="Abadi" w:hAnsi="Abadi" w:cs="Aharoni"/>
+          <w:b w:val="0"/>
+          <w:sz w:val="28"/>
+        </w:rPr>
+        <w:t>.</w:t>
+      </w:r>
+    </w:p>
+    <w:p>
+      <w:pPr>
+        <w:pStyle w:val="RoboSubtitulo"/>
+        <w:jc w:val="both"/>
+        <w:rPr>
+          <w:rFonts w:ascii="Abadi" w:hAnsi="Abadi" w:cs="Aharoni"/>
+          <w:b w:val="0"/>
+          <w:sz w:val="28"/>
+        </w:rPr>
+      </w:pPr>
+      <w:r>
+        <w:rPr>
+          <w:rFonts w:ascii="Abadi" w:hAnsi="Abadi" w:cs="Aharoni"/>
+          <w:b w:val="0"/>
+          <w:sz w:val="28"/>
+        </w:rPr>
+        <w:t xml:space="preserve">Contará com </w:t>
+      </w:r>
+      <w:r>
+        <w:rPr>
+          <w:rFonts w:ascii="Abadi" w:hAnsi="Abadi" w:cs="Aharoni"/>
+          <w:b w:val="0"/>
+          <w:sz w:val="28"/>
+        </w:rPr>
+        <w:t xml:space="preserve">HTML 5, CSS 3 e o framework Bootstrap para a estruturação e estilização das páginas web. </w:t>
+      </w:r>
+    </w:p>
+    <w:p>
+      <w:pPr>
+        <w:pStyle w:val="RoboSubtitulo"/>
+        <w:jc w:val="both"/>
+        <w:rPr>
+          <w:rFonts w:ascii="Abadi" w:hAnsi="Abadi" w:cs="Aharoni"/>
+          <w:b w:val="0"/>
+          <w:sz w:val="28"/>
+        </w:rPr>
+      </w:pPr>
+      <w:r>
+        <w:rPr>
+          <w:rFonts w:ascii="Abadi" w:hAnsi="Abadi" w:cs="Aharoni"/>
+          <w:b w:val="0"/>
+          <w:sz w:val="28"/>
+        </w:rPr>
+        <w:t>EcmaScript 6</w:t>
+      </w:r>
+      <w:r>
+        <w:rPr>
+          <w:rFonts w:ascii="Abadi" w:hAnsi="Abadi" w:cs="Aharoni"/>
+          <w:b w:val="0"/>
+          <w:sz w:val="28"/>
+        </w:rPr>
+        <w:t xml:space="preserve"> e a biblioteca JQuery para respostas às interações do usuário.</w:t>
+      </w:r>
+    </w:p>
+    <w:p>
+      <w:pPr>
+        <w:pStyle w:val="RoboSubtitulo"/>
+        <w:jc w:val="both"/>
+        <w:rPr>
+          <w:rFonts w:ascii="Abadi" w:hAnsi="Abadi" w:cs="Aharoni"/>
+          <w:b w:val="0"/>
+          <w:sz w:val="28"/>
+        </w:rPr>
+      </w:pPr>
+    </w:p>
+    <w:p>
+      <w:pPr>
+        <w:pStyle w:val="RoboSubtitulo"/>
+        <w:jc w:val="both"/>
+      </w:pPr>
+      <w:r>
+        <w:t>TECNOLOGIAS DE GESTÃO</w:t>
+      </w:r>
+    </w:p>
+    <w:p>
+      <w:pPr>
+        <w:pStyle w:val="RoboSubtitulo"/>
+        <w:rPr>
+          <w:rFonts w:ascii="Abadi" w:hAnsi="Abadi" w:cs="Aharoni"/>
+          <w:b w:val="0"/>
+          <w:sz w:val="28"/>
+        </w:rPr>
+      </w:pPr>
+      <w:r>
+        <w:tab/>
+      </w:r>
+      <w:r>
+        <w:rPr>
+          <w:rFonts w:ascii="Abadi" w:hAnsi="Abadi" w:cs="Aharoni"/>
+          <w:b w:val="0"/>
+          <w:sz w:val="28"/>
+        </w:rPr>
+        <w:t>O</w:t>
+      </w:r>
+      <w:r>
+        <w:rPr>
+          <w:rFonts w:ascii="Abadi" w:hAnsi="Abadi" w:cs="Aharoni"/>
+          <w:b w:val="0"/>
+          <w:sz w:val="28"/>
+        </w:rPr>
+        <w:t xml:space="preserve"> projeto será desenvolvido utilizando metodologias ágeis, baseando-se no Scrum, com cada </w:t>
+      </w:r>
+      <w:r>
+        <w:rPr>
+          <w:rFonts w:ascii="Abadi" w:hAnsi="Abadi" w:cs="Aharoni"/>
+          <w:b w:val="0"/>
+          <w:sz w:val="28"/>
+        </w:rPr>
+        <w:t>sprint possuindo a duração de 4 semanas. Para o gerenciamento das sprints será utilizado o Trello.</w:t>
+      </w:r>
+    </w:p>
+    <w:p>
+      <w:pPr>
+        <w:pStyle w:val="RoboSubtitulo"/>
+        <w:rPr>
+          <w:rFonts w:ascii="Abadi" w:hAnsi="Abadi" w:cs="Aharoni"/>
+          <w:b w:val="0"/>
+          <w:sz w:val="28"/>
+        </w:rPr>
+      </w:pPr>
+      <w:r>
+        <w:rPr>
+          <w:rFonts w:ascii="Abadi" w:hAnsi="Abadi" w:cs="Aharoni"/>
+          <w:b w:val="0"/>
+          <w:sz w:val="28"/>
+        </w:rPr>
+        <w:t>Todo código possuíra um controle de versionamento utilizando a tecnologia do Git e Github.</w:t>
+      </w:r>
+    </w:p>
+    <w:p>
+      <w:pPr>
+        <w:pStyle w:val="RoboSubtitulo"/>
+        <w:rPr>
+          <w:rFonts w:ascii="Abadi" w:hAnsi="Abadi" w:cs="Aharoni"/>
+          <w:b w:val="0"/>
+          <w:sz w:val="28"/>
+        </w:rPr>
+      </w:pPr>
+      <w:r>
+        <w:rPr>
+          <w:rFonts w:ascii="Abadi" w:hAnsi="Abadi" w:cs="Aharoni"/>
+          <w:b w:val="0"/>
+          <w:sz w:val="28"/>
+        </w:rPr>
+        <w:t>As funcionalidades desenvolvidas no projeto possuirão testes, seguindo com o desenvolvimento guiado por testes (TDD).</w:t>
+      </w:r>
+    </w:p>
+    <w:p>
+      <w:pPr>
+        <w:pStyle w:val="RoboSubtitulo"/>
+        <w:rPr>
+          <w:rFonts w:ascii="Abadi" w:hAnsi="Abadi" w:cs="Aharoni"/>
+          <w:b w:val="0"/>
+          <w:sz w:val="28"/>
+        </w:rPr>
+      </w:pPr>
+      <w:r>
+        <w:rPr>
+          <w:rFonts w:ascii="Abadi" w:hAnsi="Abadi" w:cs="Aharoni"/>
+          <w:b w:val="0"/>
+          <w:sz w:val="28"/>
+        </w:rPr>
+        <w:t>Técnicas de UX</w:t>
+      </w:r>
+      <w:r>
+        <w:rPr>
+          <w:rFonts w:ascii="Abadi" w:hAnsi="Abadi" w:cs="Aharoni"/>
+          <w:b w:val="0"/>
+          <w:sz w:val="28"/>
+        </w:rPr>
+        <w:t xml:space="preserve"> para o desenvolvimento das funcionalidades.</w:t>
+      </w:r>
+    </w:p>
+    <w:p>
+      <w:pPr>
+        <w:pStyle w:val="RoboSubtitulo"/>
+      </w:pPr>
+      <w:r>
+        <w:lastRenderedPageBreak/>
+        <w:t>Backlog</w:t>
+      </w:r>
+    </w:p>
+    <w:p>
+      <w:pPr>
+        <w:pStyle w:val="RoboSubtitulo"/>
+        <w:ind w:left="708"/>
+        <w:rPr>
+          <w:rFonts w:ascii="Abadi" w:hAnsi="Abadi" w:cs="Aharoni"/>
+          <w:sz w:val="28"/>
+        </w:rPr>
+      </w:pPr>
+      <w:r>
+        <w:rPr>
+          <w:rFonts w:ascii="Abadi" w:hAnsi="Abadi" w:cs="Aharoni"/>
+          <w:sz w:val="28"/>
+        </w:rPr>
+        <w:t xml:space="preserve">Diálogo </w:t>
+      </w:r>
+      <w:r>
+        <w:rPr>
+          <w:rFonts w:ascii="Abadi" w:hAnsi="Abadi" w:cs="Aharoni"/>
+          <w:sz w:val="28"/>
+        </w:rPr>
+        <w:br/>
+      </w:r>
+      <w:r>
+        <w:rPr>
+          <w:rFonts w:ascii="Abadi" w:hAnsi="Abadi" w:cs="Aharoni"/>
+          <w:sz w:val="28"/>
+        </w:rPr>
+        <w:t>Reconhecimento de Objetos</w:t>
+      </w:r>
+      <w:r>
+        <w:rPr>
+          <w:rFonts w:ascii="Abadi" w:hAnsi="Abadi" w:cs="Aharoni"/>
+          <w:sz w:val="28"/>
+        </w:rPr>
+        <w:br/>
+      </w:r>
+      <w:r>
+        <w:rPr>
+          <w:rFonts w:ascii="Abadi" w:hAnsi="Abadi" w:cs="Aharoni"/>
+          <w:sz w:val="28"/>
+        </w:rPr>
+        <w:t>Banco de Dados</w:t>
+      </w:r>
+    </w:p>
+    <w:p>
+      <w:pPr>
+        <w:pStyle w:val="RoboSubtitulo"/>
+        <w:ind w:left="708"/>
+        <w:rPr>
+          <w:rFonts w:ascii="Abadi" w:hAnsi="Abadi" w:cs="Aharoni"/>
+          <w:b w:val="0"/>
+          <w:sz w:val="28"/>
+        </w:rPr>
+      </w:pPr>
+      <w:r>
+        <w:rPr>
+          <w:rFonts w:ascii="Abadi" w:hAnsi="Abadi" w:cs="Aharoni"/>
+          <w:b w:val="0"/>
+          <w:sz w:val="28"/>
+        </w:rPr>
+        <w:t>Sistema Web</w:t>
+      </w:r>
+      <w:r>
+        <w:rPr>
+          <w:rFonts w:ascii="Abadi" w:hAnsi="Abadi" w:cs="Aharoni"/>
+          <w:b w:val="0"/>
+          <w:sz w:val="28"/>
+        </w:rPr>
+        <w:br/>
+      </w:r>
+      <w:r>
+        <w:rPr>
+          <w:rFonts w:ascii="Abadi" w:hAnsi="Abadi" w:cs="Aharoni"/>
+          <w:b w:val="0"/>
+          <w:sz w:val="28"/>
+        </w:rPr>
+        <w:t>Estrutura Física</w:t>
+      </w:r>
+      <w:r>
+        <w:rPr>
+          <w:rFonts w:ascii="Abadi" w:hAnsi="Abadi" w:cs="Aharoni"/>
+          <w:b w:val="0"/>
+          <w:sz w:val="28"/>
+        </w:rPr>
+        <w:br/>
+      </w:r>
+      <w:r>
+        <w:rPr>
+          <w:rFonts w:ascii="Abadi" w:hAnsi="Abadi" w:cs="Aharoni"/>
+          <w:b w:val="0"/>
+          <w:sz w:val="28"/>
+        </w:rPr>
+        <w:t xml:space="preserve">Movimentação </w:t>
+      </w:r>
+      <w:r>
+        <w:rPr>
+          <w:rFonts w:ascii="Abadi" w:hAnsi="Abadi" w:cs="Aharoni"/>
+          <w:b w:val="0"/>
+          <w:sz w:val="28"/>
+        </w:rPr>
+        <w:br/>
+      </w:r>
+      <w:r>
+        <w:rPr>
+          <w:rFonts w:ascii="Abadi" w:hAnsi="Abadi" w:cs="Aharoni"/>
+          <w:b w:val="0"/>
+          <w:sz w:val="28"/>
+        </w:rPr>
+        <w:t>Aparência e Design</w:t>
+      </w:r>
+      <w:r>
+        <w:rPr>
+          <w:rFonts w:ascii="Abadi" w:hAnsi="Abadi" w:cs="Aharoni"/>
+          <w:b w:val="0"/>
+          <w:sz w:val="28"/>
+        </w:rPr>
+        <w:br/>
+      </w:r>
+      <w:r>
+        <w:rPr>
+          <w:rFonts w:ascii="Abadi" w:hAnsi="Abadi" w:cs="Aharoni"/>
+          <w:b w:val="0"/>
+          <w:sz w:val="28"/>
+        </w:rPr>
+        <w:t>Treinar o Robô</w:t>
+      </w:r>
+    </w:p>
+    <w:p>
+      <w:pPr>
+        <w:pStyle w:val="RoboSubtitulo"/>
+        <w:ind w:left="708"/>
+      </w:pPr>
     </w:p>
     <w:p>
       <w:pPr>
@@ -1170,7 +1185,19 @@
       </w:pPr>
       <w:r>
         <w:tab/>
-        <w:t xml:space="preserve">Leonardo Souza Cuenca </w:t>
+        <w:t xml:space="preserve">Leonardo Cuenca </w:t>
+      </w:r>
+      <w:r>
+        <w:t>de Almeida</w:t>
+      </w:r>
+    </w:p>
+    <w:p>
+      <w:pPr>
+        <w:pStyle w:val="robtexto"/>
+      </w:pPr>
+      <w:r>
+        <w:tab/>
+        <w:t>Gabriel Lopes</w:t>
       </w:r>
     </w:p>
     <w:p>
@@ -1192,7 +1219,13 @@
       </w:pPr>
       <w:r>
         <w:tab/>
-        <w:t>0.1 - RavenEdgar</w:t>
+        <w:t>0.1</w:t>
+      </w:r>
+      <w:r>
+        <w:t>.2</w:t>
+      </w:r>
+      <w:r>
+        <w:t xml:space="preserve"> - RavenEdgar</w:t>
       </w:r>
     </w:p>
     <w:p>

</xml_diff>